<commit_message>
fixed scrolling and topic extraction popup
</commit_message>
<xml_diff>
--- a/Project NLP/Word_segmentation_expl.docx
+++ b/Project NLP/Word_segmentation_expl.docx
@@ -1,16 +1,18 @@
 
 <file path=word/document.xml><?xml version="1.0" encoding="utf-8"?>
-<w:document xmlns:wpc="http://schemas.microsoft.com/office/word/2010/wordprocessingCanvas" xmlns:mc="http://schemas.openxmlformats.org/markup-compatibility/2006" xmlns:o="urn:schemas-microsoft-com:office:office" xmlns:r="http://schemas.openxmlformats.org/officeDocument/2006/relationships" xmlns:m="http://schemas.openxmlformats.org/officeDocument/2006/math" xmlns:v="urn:schemas-microsoft-com:vml" xmlns:wp14="http://schemas.microsoft.com/office/word/2010/wordprocessingDrawing" xmlns:wp="http://schemas.openxmlformats.org/drawingml/2006/wordprocessingDrawing" xmlns:w10="urn:schemas-microsoft-com:office:word" xmlns:w="http://schemas.openxmlformats.org/wordprocessingml/2006/main" xmlns:w14="http://schemas.microsoft.com/office/word/2010/wordml" xmlns:wpg="http://schemas.microsoft.com/office/word/2010/wordprocessingGroup" xmlns:wpi="http://schemas.microsoft.com/office/word/2010/wordprocessingInk" xmlns:wne="http://schemas.microsoft.com/office/word/2006/wordml" xmlns:wps="http://schemas.microsoft.com/office/word/2010/wordprocessingShape" mc:Ignorable="w14 wp14">
+<w:document xmlns:wpc="http://schemas.microsoft.com/office/word/2010/wordprocessingCanvas" xmlns:mc="http://schemas.openxmlformats.org/markup-compatibility/2006" xmlns:o="urn:schemas-microsoft-com:office:office" xmlns:r="http://schemas.openxmlformats.org/officeDocument/2006/relationships" xmlns:m="http://schemas.openxmlformats.org/officeDocument/2006/math" xmlns:v="urn:schemas-microsoft-com:vml" xmlns:wp14="http://schemas.microsoft.com/office/word/2010/wordprocessingDrawing" xmlns:wp="http://schemas.openxmlformats.org/drawingml/2006/wordprocessingDrawing" xmlns:w10="urn:schemas-microsoft-com:office:word" xmlns:w="http://schemas.openxmlformats.org/wordprocessingml/2006/main" xmlns:w14="http://schemas.microsoft.com/office/word/2010/wordml" xmlns:w15="http://schemas.microsoft.com/office/word/2012/wordml" xmlns:wpg="http://schemas.microsoft.com/office/word/2010/wordprocessingGroup" xmlns:wpi="http://schemas.microsoft.com/office/word/2010/wordprocessingInk" xmlns:wne="http://schemas.microsoft.com/office/word/2006/wordml" xmlns:wps="http://schemas.microsoft.com/office/word/2010/wordprocessingShape" mc:Ignorable="w14 w15 wp14">
   <w:body>
     <w:p>
       <w:pPr>
         <w:spacing w:line="360" w:lineRule="auto"/>
+        <w:ind w:left="720"/>
         <w:rPr>
           <w:sz w:val="36"/>
           <w:szCs w:val="36"/>
           <w:u w:val="single"/>
         </w:rPr>
       </w:pPr>
+      <w:bookmarkStart w:id="0" w:name="_GoBack"/>
       <w:r>
         <w:rPr>
           <w:sz w:val="36"/>
@@ -23,6 +25,7 @@
     <w:p>
       <w:pPr>
         <w:spacing w:line="360" w:lineRule="auto"/>
+        <w:ind w:left="720"/>
       </w:pPr>
       <w:r>
         <w:t>Apart from</w:t>
@@ -34,7 +37,15 @@
         <w:t xml:space="preserve"> </w:t>
       </w:r>
       <w:r>
-        <w:t>under non-word spelling errors, another major error typists are often prone to is the omission of space between different words. For example the sequence of words “Hello there” may often be typed as “Hellothere”. Segmentation of such ‘invalid’ words into their constituent segments is word segmentation.</w:t>
+        <w:t>under non-word spelling errors, another major error typists are often prone to is the omission of space between different words. For example the sequence of words “Hello there” may often be typed as “</w:t>
+      </w:r>
+      <w:proofErr w:type="spellStart"/>
+      <w:r>
+        <w:t>Hellothere</w:t>
+      </w:r>
+      <w:proofErr w:type="spellEnd"/>
+      <w:r>
+        <w:t>”. Segmentation of such ‘invalid’ words into their constituent segments is word segmentation.</w:t>
       </w:r>
       <w:r>
         <w:t xml:space="preserve"> Word segmentation would be a very helpful feature in text editors.</w:t>
@@ -46,11 +57,13 @@
     <w:p>
       <w:pPr>
         <w:spacing w:line="360" w:lineRule="auto"/>
+        <w:ind w:left="720"/>
       </w:pPr>
     </w:p>
     <w:p>
       <w:pPr>
         <w:spacing w:line="360" w:lineRule="auto"/>
+        <w:ind w:left="720"/>
         <w:rPr>
           <w:sz w:val="32"/>
           <w:szCs w:val="32"/>
@@ -69,6 +82,7 @@
     <w:p>
       <w:pPr>
         <w:spacing w:line="360" w:lineRule="auto"/>
+        <w:ind w:left="720"/>
         <w:rPr>
           <w:rFonts w:eastAsiaTheme="minorEastAsia"/>
         </w:rPr>
@@ -174,13 +188,7 @@
           <w:rPr>
             <w:rFonts w:ascii="Cambria Math" w:eastAsiaTheme="minorEastAsia" w:hAnsi="Cambria Math"/>
           </w:rPr>
-          <m:t>,</m:t>
-        </m:r>
-        <m:r>
-          <w:rPr>
-            <w:rFonts w:ascii="Cambria Math" w:eastAsiaTheme="minorEastAsia" w:hAnsi="Cambria Math"/>
-          </w:rPr>
-          <m:t xml:space="preserve"> </m:t>
+          <m:t xml:space="preserve">, </m:t>
         </m:r>
         <m:sSub>
           <m:sSubPr>
@@ -483,18 +491,27 @@
         <w:rPr>
           <w:rFonts w:eastAsiaTheme="minorEastAsia"/>
         </w:rPr>
-        <w:t xml:space="preserve"> spelling error correction </w:t>
-      </w:r>
-      <w:r>
-        <w:rPr>
-          <w:rFonts w:eastAsiaTheme="minorEastAsia"/>
-        </w:rPr>
-        <w:t>to compute the aforementioned values</w:t>
+        <w:t xml:space="preserve"> spelling error correction to compute the </w:t>
+      </w:r>
+      <w:proofErr w:type="gramStart"/>
+      <w:r>
+        <w:rPr>
+          <w:rFonts w:eastAsiaTheme="minorEastAsia"/>
+        </w:rPr>
+        <w:t>aforementioned</w:t>
+      </w:r>
+      <w:proofErr w:type="gramEnd"/>
+      <w:r>
+        <w:rPr>
+          <w:rFonts w:eastAsiaTheme="minorEastAsia"/>
+        </w:rPr>
+        <w:t xml:space="preserve"> values</w:t>
       </w:r>
     </w:p>
     <w:p>
       <w:pPr>
         <w:spacing w:line="360" w:lineRule="auto"/>
+        <w:ind w:left="720"/>
         <w:rPr>
           <w:rFonts w:eastAsiaTheme="minorEastAsia"/>
         </w:rPr>
@@ -539,8 +556,52 @@
         <w:rPr>
           <w:rFonts w:eastAsiaTheme="minorEastAsia"/>
         </w:rPr>
-        <w:t xml:space="preserve"> For example consider w= ‘bbcamerica’ clearly we have to split w into the segments ‘bbc’ and ‘america’. In all likeliness the word </w:t>
-      </w:r>
+        <w:t xml:space="preserve"> For example consider w= ‘</w:t>
+      </w:r>
+      <w:proofErr w:type="spellStart"/>
+      <w:r>
+        <w:rPr>
+          <w:rFonts w:eastAsiaTheme="minorEastAsia"/>
+        </w:rPr>
+        <w:t>bbcamerica</w:t>
+      </w:r>
+      <w:proofErr w:type="spellEnd"/>
+      <w:r>
+        <w:rPr>
+          <w:rFonts w:eastAsiaTheme="minorEastAsia"/>
+        </w:rPr>
+        <w:t>’ clearly we have to split w into the segments ‘</w:t>
+      </w:r>
+      <w:proofErr w:type="spellStart"/>
+      <w:r>
+        <w:rPr>
+          <w:rFonts w:eastAsiaTheme="minorEastAsia"/>
+        </w:rPr>
+        <w:t>bbc</w:t>
+      </w:r>
+      <w:proofErr w:type="spellEnd"/>
+      <w:r>
+        <w:rPr>
+          <w:rFonts w:eastAsiaTheme="minorEastAsia"/>
+        </w:rPr>
+        <w:t>’ and ‘</w:t>
+      </w:r>
+      <w:proofErr w:type="spellStart"/>
+      <w:r>
+        <w:rPr>
+          <w:rFonts w:eastAsiaTheme="minorEastAsia"/>
+        </w:rPr>
+        <w:t>america</w:t>
+      </w:r>
+      <w:proofErr w:type="spellEnd"/>
+      <w:r>
+        <w:rPr>
+          <w:rFonts w:eastAsiaTheme="minorEastAsia"/>
+        </w:rPr>
+        <w:t xml:space="preserve">’. In all likeliness the word </w:t>
+      </w:r>
+      <w:proofErr w:type="spellStart"/>
+      <w:proofErr w:type="gramStart"/>
       <w:r>
         <w:rPr>
           <w:rFonts w:eastAsiaTheme="minorEastAsia"/>
@@ -548,6 +609,8 @@
         </w:rPr>
         <w:t>bbc</w:t>
       </w:r>
+      <w:proofErr w:type="spellEnd"/>
+      <w:proofErr w:type="gramEnd"/>
       <w:r>
         <w:rPr>
           <w:rFonts w:eastAsiaTheme="minorEastAsia"/>
@@ -724,6 +787,7 @@
     <w:p>
       <w:pPr>
         <w:spacing w:line="360" w:lineRule="auto"/>
+        <w:ind w:left="720"/>
         <w:rPr>
           <w:rFonts w:eastAsiaTheme="minorEastAsia"/>
         </w:rPr>
@@ -749,15 +813,33 @@
           <w:numId w:val="1"/>
         </w:numPr>
         <w:spacing w:line="360" w:lineRule="auto"/>
-        <w:rPr>
-          <w:rFonts w:eastAsiaTheme="minorEastAsia"/>
-        </w:rPr>
-      </w:pPr>
-      <w:r>
-        <w:rPr>
-          <w:rFonts w:eastAsiaTheme="minorEastAsia"/>
-        </w:rPr>
-        <w:t>wordSequenceFitness(l)</w:t>
+        <w:ind w:left="1440"/>
+        <w:rPr>
+          <w:rFonts w:eastAsiaTheme="minorEastAsia"/>
+        </w:rPr>
+      </w:pPr>
+      <w:proofErr w:type="spellStart"/>
+      <w:proofErr w:type="gramStart"/>
+      <w:r>
+        <w:rPr>
+          <w:rFonts w:eastAsiaTheme="minorEastAsia"/>
+        </w:rPr>
+        <w:lastRenderedPageBreak/>
+        <w:t>wordSequenceFitness</w:t>
+      </w:r>
+      <w:proofErr w:type="spellEnd"/>
+      <w:r>
+        <w:rPr>
+          <w:rFonts w:eastAsiaTheme="minorEastAsia"/>
+        </w:rPr>
+        <w:t>(</w:t>
+      </w:r>
+      <w:proofErr w:type="gramEnd"/>
+      <w:r>
+        <w:rPr>
+          <w:rFonts w:eastAsiaTheme="minorEastAsia"/>
+        </w:rPr>
+        <w:t>l)</w:t>
       </w:r>
       <w:r>
         <w:rPr>
@@ -890,21 +972,30 @@
           <w:numId w:val="1"/>
         </w:numPr>
         <w:spacing w:line="360" w:lineRule="auto"/>
-        <w:rPr>
-          <w:rFonts w:eastAsiaTheme="minorEastAsia"/>
-        </w:rPr>
-      </w:pPr>
-      <w:r>
-        <w:rPr>
-          <w:rFonts w:eastAsiaTheme="minorEastAsia"/>
-        </w:rPr>
-        <w:lastRenderedPageBreak/>
-        <w:t>Segment(word) this function works on the basis of induction and returns the best segmentation of word.</w:t>
+        <w:ind w:left="1440"/>
+        <w:rPr>
+          <w:rFonts w:eastAsiaTheme="minorEastAsia"/>
+        </w:rPr>
+      </w:pPr>
+      <w:proofErr w:type="gramStart"/>
+      <w:r>
+        <w:rPr>
+          <w:rFonts w:eastAsiaTheme="minorEastAsia"/>
+        </w:rPr>
+        <w:t>Segment(</w:t>
+      </w:r>
+      <w:proofErr w:type="gramEnd"/>
+      <w:r>
+        <w:rPr>
+          <w:rFonts w:eastAsiaTheme="minorEastAsia"/>
+        </w:rPr>
+        <w:t>word) this function works on the basis of induction and returns the best segmentation of word.</w:t>
       </w:r>
     </w:p>
     <w:p>
       <w:pPr>
         <w:spacing w:line="360" w:lineRule="auto"/>
+        <w:ind w:left="720"/>
         <w:rPr>
           <w:rFonts w:eastAsiaTheme="minorEastAsia"/>
         </w:rPr>
@@ -913,15 +1004,30 @@
     <w:p>
       <w:pPr>
         <w:spacing w:line="360" w:lineRule="auto"/>
-        <w:rPr>
-          <w:rFonts w:eastAsiaTheme="minorEastAsia"/>
-        </w:rPr>
-      </w:pPr>
-      <w:r>
-        <w:rPr>
-          <w:rFonts w:eastAsiaTheme="minorEastAsia"/>
-        </w:rPr>
-        <w:t xml:space="preserve">As mentioned before segment(word) works on the basis of induction. </w:t>
+        <w:ind w:left="720"/>
+        <w:rPr>
+          <w:rFonts w:eastAsiaTheme="minorEastAsia"/>
+        </w:rPr>
+      </w:pPr>
+      <w:r>
+        <w:rPr>
+          <w:rFonts w:eastAsiaTheme="minorEastAsia"/>
+        </w:rPr>
+        <w:t xml:space="preserve">As mentioned before </w:t>
+      </w:r>
+      <w:proofErr w:type="gramStart"/>
+      <w:r>
+        <w:rPr>
+          <w:rFonts w:eastAsiaTheme="minorEastAsia"/>
+        </w:rPr>
+        <w:t>segment(</w:t>
+      </w:r>
+      <w:proofErr w:type="gramEnd"/>
+      <w:r>
+        <w:rPr>
+          <w:rFonts w:eastAsiaTheme="minorEastAsia"/>
+        </w:rPr>
+        <w:t xml:space="preserve">word) works on the basis of induction. </w:t>
       </w:r>
       <w:r>
         <w:rPr>
@@ -945,7 +1051,14 @@
         <w:rPr>
           <w:rFonts w:eastAsiaTheme="minorEastAsia"/>
         </w:rPr>
-        <w:t>e look at all possible split pairs, including the one which considers the entire word as a good segmentation, and we find the maximum of those segmentations with respect to “wordSeq</w:t>
+        <w:t>e look at all possible split pairs, including the one which considers the entire word as a good segmentation, and we find the maximum of those segmentations with respect to “</w:t>
+      </w:r>
+      <w:proofErr w:type="spellStart"/>
+      <w:r>
+        <w:rPr>
+          <w:rFonts w:eastAsiaTheme="minorEastAsia"/>
+        </w:rPr>
+        <w:t>wordSeq</w:t>
       </w:r>
       <w:r>
         <w:rPr>
@@ -957,7 +1070,14 @@
         <w:rPr>
           <w:rFonts w:eastAsiaTheme="minorEastAsia"/>
         </w:rPr>
-        <w:t>Fitness”.</w:t>
+        <w:t>Fitness</w:t>
+      </w:r>
+      <w:proofErr w:type="spellEnd"/>
+      <w:r>
+        <w:rPr>
+          <w:rFonts w:eastAsiaTheme="minorEastAsia"/>
+        </w:rPr>
+        <w:t>”.</w:t>
       </w:r>
       <w:r>
         <w:rPr>
@@ -987,6 +1107,7 @@
     <w:p>
       <w:pPr>
         <w:spacing w:line="360" w:lineRule="auto"/>
+        <w:ind w:left="720"/>
         <w:rPr>
           <w:rFonts w:eastAsiaTheme="minorEastAsia"/>
         </w:rPr>
@@ -995,6 +1116,7 @@
     <w:p>
       <w:pPr>
         <w:spacing w:line="360" w:lineRule="auto"/>
+        <w:ind w:left="720"/>
         <w:rPr>
           <w:rFonts w:eastAsiaTheme="minorEastAsia"/>
           <w:sz w:val="28"/>
@@ -1015,6 +1137,7 @@
     <w:p>
       <w:pPr>
         <w:spacing w:line="360" w:lineRule="auto"/>
+        <w:ind w:left="720"/>
         <w:rPr>
           <w:rFonts w:eastAsiaTheme="minorEastAsia"/>
         </w:rPr>
@@ -1028,6 +1151,7 @@
           <w:numId w:val="2"/>
         </w:numPr>
         <w:spacing w:line="360" w:lineRule="auto"/>
+        <w:ind w:left="1440"/>
         <w:rPr>
           <w:rFonts w:eastAsiaTheme="minorEastAsia"/>
         </w:rPr>
@@ -1038,12 +1162,30 @@
         </w:rPr>
         <w:t xml:space="preserve">We first define a function </w:t>
       </w:r>
+      <w:proofErr w:type="spellStart"/>
+      <w:proofErr w:type="gramStart"/>
       <w:r>
         <w:rPr>
           <w:rFonts w:eastAsiaTheme="minorEastAsia"/>
           <w:i/>
         </w:rPr>
-        <w:t>segment</w:t>
+        <w:t>splt</w:t>
+      </w:r>
+      <w:proofErr w:type="spellEnd"/>
+      <w:r>
+        <w:rPr>
+          <w:rFonts w:eastAsiaTheme="minorEastAsia"/>
+          <w:i/>
+        </w:rPr>
+        <w:t>(</w:t>
+      </w:r>
+      <w:proofErr w:type="gramEnd"/>
+      <w:r>
+        <w:rPr>
+          <w:rFonts w:eastAsiaTheme="minorEastAsia"/>
+          <w:i/>
+        </w:rPr>
+        <w:t>)</w:t>
       </w:r>
       <w:r>
         <w:rPr>
@@ -1073,6 +1215,7 @@
           <w:numId w:val="2"/>
         </w:numPr>
         <w:spacing w:line="360" w:lineRule="auto"/>
+        <w:ind w:left="1440"/>
         <w:rPr>
           <w:rFonts w:eastAsiaTheme="minorEastAsia"/>
         </w:rPr>
@@ -1083,6 +1226,7 @@
         </w:rPr>
         <w:t xml:space="preserve">We define </w:t>
       </w:r>
+      <w:proofErr w:type="spellStart"/>
       <w:r>
         <w:rPr>
           <w:rFonts w:eastAsiaTheme="minorEastAsia"/>
@@ -1097,6 +1241,7 @@
         </w:rPr>
         <w:t>itness</w:t>
       </w:r>
+      <w:proofErr w:type="spellEnd"/>
       <w:r>
         <w:rPr>
           <w:rFonts w:eastAsiaTheme="minorEastAsia"/>
@@ -1150,6 +1295,7 @@
           <w:numId w:val="2"/>
         </w:numPr>
         <w:spacing w:line="360" w:lineRule="auto"/>
+        <w:ind w:left="1440"/>
         <w:rPr>
           <w:rFonts w:eastAsiaTheme="minorEastAsia"/>
         </w:rPr>
@@ -1202,7 +1348,21 @@
         <w:rPr>
           <w:rFonts w:eastAsiaTheme="minorEastAsia"/>
         </w:rPr>
-        <w:t xml:space="preserve"> (unsegmented word)</w:t>
+        <w:t xml:space="preserve"> (</w:t>
+      </w:r>
+      <w:proofErr w:type="spellStart"/>
+      <w:r>
+        <w:rPr>
+          <w:rFonts w:eastAsiaTheme="minorEastAsia"/>
+        </w:rPr>
+        <w:t>unsegmented</w:t>
+      </w:r>
+      <w:proofErr w:type="spellEnd"/>
+      <w:r>
+        <w:rPr>
+          <w:rFonts w:eastAsiaTheme="minorEastAsia"/>
+        </w:rPr>
+        <w:t xml:space="preserve"> word)</w:t>
       </w:r>
       <w:r>
         <w:rPr>
@@ -1220,7 +1380,19 @@
         <w:rPr>
           <w:rFonts w:eastAsiaTheme="minorEastAsia"/>
         </w:rPr>
-        <w:t>function is based on induction as mentioned above. This functioned is recursively called with substrings of the argument</w:t>
+        <w:t xml:space="preserve">function is based on induction as </w:t>
+      </w:r>
+      <w:r>
+        <w:rPr>
+          <w:rFonts w:eastAsiaTheme="minorEastAsia"/>
+        </w:rPr>
+        <w:t>mentioned above. This function</w:t>
+      </w:r>
+      <w:r>
+        <w:rPr>
+          <w:rFonts w:eastAsiaTheme="minorEastAsia"/>
+        </w:rPr>
+        <w:t xml:space="preserve"> is recursively called with substrings of the argument</w:t>
       </w:r>
       <w:r>
         <w:rPr>
@@ -1240,7 +1412,6 @@
         </w:rPr>
         <w:t xml:space="preserve"> when the argument is an empty string.</w:t>
       </w:r>
-      <w:bookmarkStart w:id="0" w:name="_GoBack"/>
       <w:bookmarkEnd w:id="0"/>
     </w:p>
     <w:sectPr>
@@ -1254,7 +1425,7 @@
 </file>
 
 <file path=word/numbering.xml><?xml version="1.0" encoding="utf-8"?>
-<w:numbering xmlns:wpc="http://schemas.microsoft.com/office/word/2010/wordprocessingCanvas" xmlns:mc="http://schemas.openxmlformats.org/markup-compatibility/2006" xmlns:o="urn:schemas-microsoft-com:office:office" xmlns:r="http://schemas.openxmlformats.org/officeDocument/2006/relationships" xmlns:m="http://schemas.openxmlformats.org/officeDocument/2006/math" xmlns:v="urn:schemas-microsoft-com:vml" xmlns:wp14="http://schemas.microsoft.com/office/word/2010/wordprocessingDrawing" xmlns:wp="http://schemas.openxmlformats.org/drawingml/2006/wordprocessingDrawing" xmlns:w10="urn:schemas-microsoft-com:office:word" xmlns:w="http://schemas.openxmlformats.org/wordprocessingml/2006/main" xmlns:w14="http://schemas.microsoft.com/office/word/2010/wordml" xmlns:wpg="http://schemas.microsoft.com/office/word/2010/wordprocessingGroup" xmlns:wpi="http://schemas.microsoft.com/office/word/2010/wordprocessingInk" xmlns:wne="http://schemas.microsoft.com/office/word/2006/wordml" xmlns:wps="http://schemas.microsoft.com/office/word/2010/wordprocessingShape" mc:Ignorable="w14 wp14">
+<w:numbering xmlns:wpc="http://schemas.microsoft.com/office/word/2010/wordprocessingCanvas" xmlns:mc="http://schemas.openxmlformats.org/markup-compatibility/2006" xmlns:o="urn:schemas-microsoft-com:office:office" xmlns:r="http://schemas.openxmlformats.org/officeDocument/2006/relationships" xmlns:m="http://schemas.openxmlformats.org/officeDocument/2006/math" xmlns:v="urn:schemas-microsoft-com:vml" xmlns:wp14="http://schemas.microsoft.com/office/word/2010/wordprocessingDrawing" xmlns:wp="http://schemas.openxmlformats.org/drawingml/2006/wordprocessingDrawing" xmlns:w10="urn:schemas-microsoft-com:office:word" xmlns:w="http://schemas.openxmlformats.org/wordprocessingml/2006/main" xmlns:w14="http://schemas.microsoft.com/office/word/2010/wordml" xmlns:w15="http://schemas.microsoft.com/office/word/2012/wordml" xmlns:wpg="http://schemas.microsoft.com/office/word/2010/wordprocessingGroup" xmlns:wpi="http://schemas.microsoft.com/office/word/2010/wordprocessingInk" xmlns:wne="http://schemas.microsoft.com/office/word/2006/wordml" xmlns:wps="http://schemas.microsoft.com/office/word/2010/wordprocessingShape" mc:Ignorable="w14 w15 wp14">
   <w:abstractNum w:abstractNumId="0">
     <w:nsid w:val="334766E7"/>
     <w:multiLevelType w:val="hybridMultilevel"/>
@@ -1440,7 +1611,7 @@
 </file>
 
 <file path=word/styles.xml><?xml version="1.0" encoding="utf-8"?>
-<w:styles xmlns:mc="http://schemas.openxmlformats.org/markup-compatibility/2006" xmlns:r="http://schemas.openxmlformats.org/officeDocument/2006/relationships" xmlns:w="http://schemas.openxmlformats.org/wordprocessingml/2006/main" xmlns:w14="http://schemas.microsoft.com/office/word/2010/wordml" mc:Ignorable="w14">
+<w:styles xmlns:mc="http://schemas.openxmlformats.org/markup-compatibility/2006" xmlns:r="http://schemas.openxmlformats.org/officeDocument/2006/relationships" xmlns:w="http://schemas.openxmlformats.org/wordprocessingml/2006/main" xmlns:w14="http://schemas.microsoft.com/office/word/2010/wordml" xmlns:w15="http://schemas.microsoft.com/office/word/2012/wordml" mc:Ignorable="w14 w15">
   <w:docDefaults>
     <w:rPrDefault>
       <w:rPr>
@@ -1456,385 +1627,378 @@
       </w:pPr>
     </w:pPrDefault>
   </w:docDefaults>
-  <w:latentStyles w:defLockedState="0" w:defUIPriority="99" w:defSemiHidden="1" w:defUnhideWhenUsed="1" w:defQFormat="0" w:count="267">
-    <w:lsdException w:name="Normal" w:semiHidden="0" w:uiPriority="0" w:unhideWhenUsed="0" w:qFormat="1"/>
-    <w:lsdException w:name="heading 1" w:semiHidden="0" w:uiPriority="9" w:unhideWhenUsed="0" w:qFormat="1"/>
-    <w:lsdException w:name="heading 2" w:uiPriority="9" w:qFormat="1"/>
-    <w:lsdException w:name="heading 3" w:uiPriority="9" w:qFormat="1"/>
-    <w:lsdException w:name="heading 4" w:uiPriority="9" w:qFormat="1"/>
-    <w:lsdException w:name="heading 5" w:uiPriority="9" w:qFormat="1"/>
-    <w:lsdException w:name="heading 6" w:uiPriority="9" w:qFormat="1"/>
-    <w:lsdException w:name="heading 7" w:uiPriority="9" w:qFormat="1"/>
-    <w:lsdException w:name="heading 8" w:uiPriority="9" w:qFormat="1"/>
-    <w:lsdException w:name="heading 9" w:uiPriority="9" w:qFormat="1"/>
-    <w:lsdException w:name="toc 1" w:uiPriority="39"/>
-    <w:lsdException w:name="toc 2" w:uiPriority="39"/>
-    <w:lsdException w:name="toc 3" w:uiPriority="39"/>
-    <w:lsdException w:name="toc 4" w:uiPriority="39"/>
-    <w:lsdException w:name="toc 5" w:uiPriority="39"/>
-    <w:lsdException w:name="toc 6" w:uiPriority="39"/>
-    <w:lsdException w:name="toc 7" w:uiPriority="39"/>
-    <w:lsdException w:name="toc 8" w:uiPriority="39"/>
-    <w:lsdException w:name="toc 9" w:uiPriority="39"/>
-    <w:lsdException w:name="caption" w:uiPriority="35" w:qFormat="1"/>
-    <w:lsdException w:name="Title" w:semiHidden="0" w:uiPriority="10" w:unhideWhenUsed="0" w:qFormat="1"/>
-    <w:lsdException w:name="Default Paragraph Font" w:uiPriority="1"/>
-    <w:lsdException w:name="Subtitle" w:semiHidden="0" w:uiPriority="11" w:unhideWhenUsed="0" w:qFormat="1"/>
-    <w:lsdException w:name="Strong" w:semiHidden="0" w:uiPriority="22" w:unhideWhenUsed="0" w:qFormat="1"/>
-    <w:lsdException w:name="Emphasis" w:semiHidden="0" w:uiPriority="20" w:unhideWhenUsed="0" w:qFormat="1"/>
-    <w:lsdException w:name="Table Grid" w:semiHidden="0" w:uiPriority="59" w:unhideWhenUsed="0"/>
-    <w:lsdException w:name="Placeholder Text" w:unhideWhenUsed="0"/>
-    <w:lsdException w:name="No Spacing" w:semiHidden="0" w:uiPriority="1" w:unhideWhenUsed="0" w:qFormat="1"/>
-    <w:lsdException w:name="Light Shading" w:semiHidden="0" w:uiPriority="60" w:unhideWhenUsed="0"/>
-    <w:lsdException w:name="Light List" w:semiHidden="0" w:uiPriority="61" w:unhideWhenUsed="0"/>
-    <w:lsdException w:name="Light Grid" w:semiHidden="0" w:uiPriority="62" w:unhideWhenUsed="0"/>
-    <w:lsdException w:name="Medium Shading 1" w:semiHidden="0" w:uiPriority="63" w:unhideWhenUsed="0"/>
-    <w:lsdException w:name="Medium Shading 2" w:semiHidden="0" w:uiPriority="64" w:unhideWhenUsed="0"/>
-    <w:lsdException w:name="Medium List 1" w:semiHidden="0" w:uiPriority="65" w:unhideWhenUsed="0"/>
-    <w:lsdException w:name="Medium List 2" w:semiHidden="0" w:uiPriority="66" w:unhideWhenUsed="0"/>
-    <w:lsdException w:name="Medium Grid 1" w:semiHidden="0" w:uiPriority="67" w:unhideWhenUsed="0"/>
-    <w:lsdException w:name="Medium Grid 2" w:semiHidden="0" w:uiPriority="68" w:unhideWhenUsed="0"/>
-    <w:lsdException w:name="Medium Grid 3" w:semiHidden="0" w:uiPriority="69" w:unhideWhenUsed="0"/>
-    <w:lsdException w:name="Dark List" w:semiHidden="0" w:uiPriority="70" w:unhideWhenUsed="0"/>
-    <w:lsdException w:name="Colorful Shading" w:semiHidden="0" w:uiPriority="71" w:unhideWhenUsed="0"/>
-    <w:lsdException w:name="Colorful List" w:semiHidden="0" w:uiPriority="72" w:unhideWhenUsed="0"/>
-    <w:lsdException w:name="Colorful Grid" w:semiHidden="0" w:uiPriority="73" w:unhideWhenUsed="0"/>
-    <w:lsdException w:name="Light Shading Accent 1" w:semiHidden="0" w:uiPriority="60" w:unhideWhenUsed="0"/>
-    <w:lsdException w:name="Light List Accent 1" w:semiHidden="0" w:uiPriority="61" w:unhideWhenUsed="0"/>
-    <w:lsdException w:name="Light Grid Accent 1" w:semiHidden="0" w:uiPriority="62" w:unhideWhenUsed="0"/>
-    <w:lsdException w:name="Medium Shading 1 Accent 1" w:semiHidden="0" w:uiPriority="63" w:unhideWhenUsed="0"/>
-    <w:lsdException w:name="Medium Shading 2 Accent 1" w:semiHidden="0" w:uiPriority="64" w:unhideWhenUsed="0"/>
-    <w:lsdException w:name="Medium List 1 Accent 1" w:semiHidden="0" w:uiPriority="65" w:unhideWhenUsed="0"/>
-    <w:lsdException w:name="Revision" w:unhideWhenUsed="0"/>
-    <w:lsdException w:name="List Paragraph" w:semiHidden="0" w:uiPriority="34" w:unhideWhenUsed="0" w:qFormat="1"/>
-    <w:lsdException w:name="Quote" w:semiHidden="0" w:uiPriority="29" w:unhideWhenUsed="0" w:qFormat="1"/>
-    <w:lsdException w:name="Intense Quote" w:semiHidden="0" w:uiPriority="30" w:unhideWhenUsed="0" w:qFormat="1"/>
-    <w:lsdException w:name="Medium List 2 Accent 1" w:semiHidden="0" w:uiPriority="66" w:unhideWhenUsed="0"/>
-    <w:lsdException w:name="Medium Grid 1 Accent 1" w:semiHidden="0" w:uiPriority="67" w:unhideWhenUsed="0"/>
-    <w:lsdException w:name="Medium Grid 2 Accent 1" w:semiHidden="0" w:uiPriority="68" w:unhideWhenUsed="0"/>
-    <w:lsdException w:name="Medium Grid 3 Accent 1" w:semiHidden="0" w:uiPriority="69" w:unhideWhenUsed="0"/>
-    <w:lsdException w:name="Dark List Accent 1" w:semiHidden="0" w:uiPriority="70" w:unhideWhenUsed="0"/>
-    <w:lsdException w:name="Colorful Shading Accent 1" w:semiHidden="0" w:uiPriority="71" w:unhideWhenUsed="0"/>
-    <w:lsdException w:name="Colorful List Accent 1" w:semiHidden="0" w:uiPriority="72" w:unhideWhenUsed="0"/>
-    <w:lsdException w:name="Colorful Grid Accent 1" w:semiHidden="0" w:uiPriority="73" w:unhideWhenUsed="0"/>
-    <w:lsdException w:name="Light Shading Accent 2" w:semiHidden="0" w:uiPriority="60" w:unhideWhenUsed="0"/>
-    <w:lsdException w:name="Light List Accent 2" w:semiHidden="0" w:uiPriority="61" w:unhideWhenUsed="0"/>
-    <w:lsdException w:name="Light Grid Accent 2" w:semiHidden="0" w:uiPriority="62" w:unhideWhenUsed="0"/>
-    <w:lsdException w:name="Medium Shading 1 Accent 2" w:semiHidden="0" w:uiPriority="63" w:unhideWhenUsed="0"/>
-    <w:lsdException w:name="Medium Shading 2 Accent 2" w:semiHidden="0" w:uiPriority="64" w:unhideWhenUsed="0"/>
-    <w:lsdException w:name="Medium List 1 Accent 2" w:semiHidden="0" w:uiPriority="65" w:unhideWhenUsed="0"/>
-    <w:lsdException w:name="Medium List 2 Accent 2" w:semiHidden="0" w:uiPriority="66" w:unhideWhenUsed="0"/>
-    <w:lsdException w:name="Medium Grid 1 Accent 2" w:semiHidden="0" w:uiPriority="67" w:unhideWhenUsed="0"/>
-    <w:lsdException w:name="Medium Grid 2 Accent 2" w:semiHidden="0" w:uiPriority="68" w:unhideWhenUsed="0"/>
-    <w:lsdException w:name="Medium Grid 3 Accent 2" w:semiHidden="0" w:uiPriority="69" w:unhideWhenUsed="0"/>
-    <w:lsdException w:name="Dark List Accent 2" w:semiHidden="0" w:uiPriority="70" w:unhideWhenUsed="0"/>
-    <w:lsdException w:name="Colorful Shading Accent 2" w:semiHidden="0" w:uiPriority="71" w:unhideWhenUsed="0"/>
-    <w:lsdException w:name="Colorful List Accent 2" w:semiHidden="0" w:uiPriority="72" w:unhideWhenUsed="0"/>
-    <w:lsdException w:name="Colorful Grid Accent 2" w:semiHidden="0" w:uiPriority="73" w:unhideWhenUsed="0"/>
-    <w:lsdException w:name="Light Shading Accent 3" w:semiHidden="0" w:uiPriority="60" w:unhideWhenUsed="0"/>
-    <w:lsdException w:name="Light List Accent 3" w:semiHidden="0" w:uiPriority="61" w:unhideWhenUsed="0"/>
-    <w:lsdException w:name="Light Grid Accent 3" w:semiHidden="0" w:uiPriority="62" w:unhideWhenUsed="0"/>
-    <w:lsdException w:name="Medium Shading 1 Accent 3" w:semiHidden="0" w:uiPriority="63" w:unhideWhenUsed="0"/>
-    <w:lsdException w:name="Medium Shading 2 Accent 3" w:semiHidden="0" w:uiPriority="64" w:unhideWhenUsed="0"/>
-    <w:lsdException w:name="Medium List 1 Accent 3" w:semiHidden="0" w:uiPriority="65" w:unhideWhenUsed="0"/>
-    <w:lsdException w:name="Medium List 2 Accent 3" w:semiHidden="0" w:uiPriority="66" w:unhideWhenUsed="0"/>
-    <w:lsdException w:name="Medium Grid 1 Accent 3" w:semiHidden="0" w:uiPriority="67" w:unhideWhenUsed="0"/>
-    <w:lsdException w:name="Medium Grid 2 Accent 3" w:semiHidden="0" w:uiPriority="68" w:unhideWhenUsed="0"/>
-    <w:lsdException w:name="Medium Grid 3 Accent 3" w:semiHidden="0" w:uiPriority="69" w:unhideWhenUsed="0"/>
-    <w:lsdException w:name="Dark List Accent 3" w:semiHidden="0" w:uiPriority="70" w:unhideWhenUsed="0"/>
-    <w:lsdException w:name="Colorful Shading Accent 3" w:semiHidden="0" w:uiPriority="71" w:unhideWhenUsed="0"/>
-    <w:lsdException w:name="Colorful List Accent 3" w:semiHidden="0" w:uiPriority="72" w:unhideWhenUsed="0"/>
-    <w:lsdException w:name="Colorful Grid Accent 3" w:semiHidden="0" w:uiPriority="73" w:unhideWhenUsed="0"/>
-    <w:lsdException w:name="Light Shading Accent 4" w:semiHidden="0" w:uiPriority="60" w:unhideWhenUsed="0"/>
-    <w:lsdException w:name="Light List Accent 4" w:semiHidden="0" w:uiPriority="61" w:unhideWhenUsed="0"/>
-    <w:lsdException w:name="Light Grid Accent 4" w:semiHidden="0" w:uiPriority="62" w:unhideWhenUsed="0"/>
-    <w:lsdException w:name="Medium Shading 1 Accent 4" w:semiHidden="0" w:uiPriority="63" w:unhideWhenUsed="0"/>
-    <w:lsdException w:name="Medium Shading 2 Accent 4" w:semiHidden="0" w:uiPriority="64" w:unhideWhenUsed="0"/>
-    <w:lsdException w:name="Medium List 1 Accent 4" w:semiHidden="0" w:uiPriority="65" w:unhideWhenUsed="0"/>
-    <w:lsdException w:name="Medium List 2 Accent 4" w:semiHidden="0" w:uiPriority="66" w:unhideWhenUsed="0"/>
-    <w:lsdException w:name="Medium Grid 1 Accent 4" w:semiHidden="0" w:uiPriority="67" w:unhideWhenUsed="0"/>
-    <w:lsdException w:name="Medium Grid 2 Accent 4" w:semiHidden="0" w:uiPriority="68" w:unhideWhenUsed="0"/>
-    <w:lsdException w:name="Medium Grid 3 Accent 4" w:semiHidden="0" w:uiPriority="69" w:unhideWhenUsed="0"/>
-    <w:lsdException w:name="Dark List Accent 4" w:semiHidden="0" w:uiPriority="70" w:unhideWhenUsed="0"/>
-    <w:lsdException w:name="Colorful Shading Accent 4" w:semiHidden="0" w:uiPriority="71" w:unhideWhenUsed="0"/>
-    <w:lsdException w:name="Colorful List Accent 4" w:semiHidden="0" w:uiPriority="72" w:unhideWhenUsed="0"/>
-    <w:lsdException w:name="Colorful Grid Accent 4" w:semiHidden="0" w:uiPriority="73" w:unhideWhenUsed="0"/>
-    <w:lsdException w:name="Light Shading Accent 5" w:semiHidden="0" w:uiPriority="60" w:unhideWhenUsed="0"/>
-    <w:lsdException w:name="Light List Accent 5" w:semiHidden="0" w:uiPriority="61" w:unhideWhenUsed="0"/>
-    <w:lsdException w:name="Light Grid Accent 5" w:semiHidden="0" w:uiPriority="62" w:unhideWhenUsed="0"/>
-    <w:lsdException w:name="Medium Shading 1 Accent 5" w:semiHidden="0" w:uiPriority="63" w:unhideWhenUsed="0"/>
-    <w:lsdException w:name="Medium Shading 2 Accent 5" w:semiHidden="0" w:uiPriority="64" w:unhideWhenUsed="0"/>
-    <w:lsdException w:name="Medium List 1 Accent 5" w:semiHidden="0" w:uiPriority="65" w:unhideWhenUsed="0"/>
-    <w:lsdException w:name="Medium List 2 Accent 5" w:semiHidden="0" w:uiPriority="66" w:unhideWhenUsed="0"/>
-    <w:lsdException w:name="Medium Grid 1 Accent 5" w:semiHidden="0" w:uiPriority="67" w:unhideWhenUsed="0"/>
-    <w:lsdException w:name="Medium Grid 2 Accent 5" w:semiHidden="0" w:uiPriority="68" w:unhideWhenUsed="0"/>
-    <w:lsdException w:name="Medium Grid 3 Accent 5" w:semiHidden="0" w:uiPriority="69" w:unhideWhenUsed="0"/>
-    <w:lsdException w:name="Dark List Accent 5" w:semiHidden="0" w:uiPriority="70" w:unhideWhenUsed="0"/>
-    <w:lsdException w:name="Colorful Shading Accent 5" w:semiHidden="0" w:uiPriority="71" w:unhideWhenUsed="0"/>
-    <w:lsdException w:name="Colorful List Accent 5" w:semiHidden="0" w:uiPriority="72" w:unhideWhenUsed="0"/>
-    <w:lsdException w:name="Colorful Grid Accent 5" w:semiHidden="0" w:uiPriority="73" w:unhideWhenUsed="0"/>
-    <w:lsdException w:name="Light Shading Accent 6" w:semiHidden="0" w:uiPriority="60" w:unhideWhenUsed="0"/>
-    <w:lsdException w:name="Light List Accent 6" w:semiHidden="0" w:uiPriority="61" w:unhideWhenUsed="0"/>
-    <w:lsdException w:name="Light Grid Accent 6" w:semiHidden="0" w:uiPriority="62" w:unhideWhenUsed="0"/>
-    <w:lsdException w:name="Medium Shading 1 Accent 6" w:semiHidden="0" w:uiPriority="63" w:unhideWhenUsed="0"/>
-    <w:lsdException w:name="Medium Shading 2 Accent 6" w:semiHidden="0" w:uiPriority="64" w:unhideWhenUsed="0"/>
-    <w:lsdException w:name="Medium List 1 Accent 6" w:semiHidden="0" w:uiPriority="65" w:unhideWhenUsed="0"/>
-    <w:lsdException w:name="Medium List 2 Accent 6" w:semiHidden="0" w:uiPriority="66" w:unhideWhenUsed="0"/>
-    <w:lsdException w:name="Medium Grid 1 Accent 6" w:semiHidden="0" w:uiPriority="67" w:unhideWhenUsed="0"/>
-    <w:lsdException w:name="Medium Grid 2 Accent 6" w:semiHidden="0" w:uiPriority="68" w:unhideWhenUsed="0"/>
-    <w:lsdException w:name="Medium Grid 3 Accent 6" w:semiHidden="0" w:uiPriority="69" w:unhideWhenUsed="0"/>
-    <w:lsdException w:name="Dark List Accent 6" w:semiHidden="0" w:uiPriority="70" w:unhideWhenUsed="0"/>
-    <w:lsdException w:name="Colorful Shading Accent 6" w:semiHidden="0" w:uiPriority="71" w:unhideWhenUsed="0"/>
-    <w:lsdException w:name="Colorful List Accent 6" w:semiHidden="0" w:uiPriority="72" w:unhideWhenUsed="0"/>
-    <w:lsdException w:name="Colorful Grid Accent 6" w:semiHidden="0" w:uiPriority="73" w:unhideWhenUsed="0"/>
-    <w:lsdException w:name="Subtle Emphasis" w:semiHidden="0" w:uiPriority="19" w:unhideWhenUsed="0" w:qFormat="1"/>
-    <w:lsdException w:name="Intense Emphasis" w:semiHidden="0" w:uiPriority="21" w:unhideWhenUsed="0" w:qFormat="1"/>
-    <w:lsdException w:name="Subtle Reference" w:semiHidden="0" w:uiPriority="31" w:unhideWhenUsed="0" w:qFormat="1"/>
-    <w:lsdException w:name="Intense Reference" w:semiHidden="0" w:uiPriority="32" w:unhideWhenUsed="0" w:qFormat="1"/>
-    <w:lsdException w:name="Book Title" w:semiHidden="0" w:uiPriority="33" w:unhideWhenUsed="0" w:qFormat="1"/>
-    <w:lsdException w:name="Bibliography" w:uiPriority="37"/>
-    <w:lsdException w:name="TOC Heading" w:uiPriority="39" w:qFormat="1"/>
-  </w:latentStyles>
-  <w:style w:type="paragraph" w:default="1" w:styleId="Normal">
-    <w:name w:val="Normal"/>
-    <w:qFormat/>
-  </w:style>
-  <w:style w:type="character" w:default="1" w:styleId="DefaultParagraphFont">
-    <w:name w:val="Default Paragraph Font"/>
-    <w:uiPriority w:val="1"/>
-    <w:semiHidden/>
-    <w:unhideWhenUsed/>
-  </w:style>
-  <w:style w:type="table" w:default="1" w:styleId="TableNormal">
-    <w:name w:val="Normal Table"/>
-    <w:uiPriority w:val="99"/>
-    <w:semiHidden/>
-    <w:unhideWhenUsed/>
-    <w:tblPr>
-      <w:tblInd w:w="0" w:type="dxa"/>
-      <w:tblCellMar>
-        <w:top w:w="0" w:type="dxa"/>
-        <w:left w:w="108" w:type="dxa"/>
-        <w:bottom w:w="0" w:type="dxa"/>
-        <w:right w:w="108" w:type="dxa"/>
-      </w:tblCellMar>
-    </w:tblPr>
-  </w:style>
-  <w:style w:type="numbering" w:default="1" w:styleId="NoList">
-    <w:name w:val="No List"/>
-    <w:uiPriority w:val="99"/>
-    <w:semiHidden/>
-    <w:unhideWhenUsed/>
-  </w:style>
-  <w:style w:type="character" w:styleId="PlaceholderText">
-    <w:name w:val="Placeholder Text"/>
-    <w:basedOn w:val="DefaultParagraphFont"/>
-    <w:uiPriority w:val="99"/>
-    <w:semiHidden/>
-    <w:rsid w:val="009D3D66"/>
-    <w:rPr>
-      <w:color w:val="808080"/>
-    </w:rPr>
-  </w:style>
-  <w:style w:type="paragraph" w:styleId="BalloonText">
-    <w:name w:val="Balloon Text"/>
-    <w:basedOn w:val="Normal"/>
-    <w:link w:val="BalloonTextChar"/>
-    <w:uiPriority w:val="99"/>
-    <w:semiHidden/>
-    <w:unhideWhenUsed/>
-    <w:rsid w:val="009D3D66"/>
-    <w:pPr>
-      <w:spacing w:after="0" w:line="240" w:lineRule="auto"/>
-    </w:pPr>
-    <w:rPr>
-      <w:rFonts w:ascii="Tahoma" w:hAnsi="Tahoma" w:cs="Tahoma"/>
-      <w:sz w:val="16"/>
-      <w:szCs w:val="16"/>
-    </w:rPr>
-  </w:style>
-  <w:style w:type="character" w:customStyle="1" w:styleId="BalloonTextChar">
-    <w:name w:val="Balloon Text Char"/>
-    <w:basedOn w:val="DefaultParagraphFont"/>
-    <w:link w:val="BalloonText"/>
-    <w:uiPriority w:val="99"/>
-    <w:semiHidden/>
-    <w:rsid w:val="009D3D66"/>
-    <w:rPr>
-      <w:rFonts w:ascii="Tahoma" w:hAnsi="Tahoma" w:cs="Tahoma"/>
-      <w:sz w:val="16"/>
-      <w:szCs w:val="16"/>
-    </w:rPr>
-  </w:style>
-  <w:style w:type="paragraph" w:styleId="ListParagraph">
-    <w:name w:val="List Paragraph"/>
-    <w:basedOn w:val="Normal"/>
-    <w:uiPriority w:val="34"/>
-    <w:qFormat/>
-    <w:rsid w:val="0099436D"/>
-    <w:pPr>
-      <w:ind w:left="720"/>
-      <w:contextualSpacing/>
-    </w:pPr>
-  </w:style>
-</w:styles>
-</file>
-
-<file path=word/stylesWithEffects.xml><?xml version="1.0" encoding="utf-8"?>
-<w:styles xmlns:wpc="http://schemas.microsoft.com/office/word/2010/wordprocessingCanvas" xmlns:mc="http://schemas.openxmlformats.org/markup-compatibility/2006" xmlns:o="urn:schemas-microsoft-com:office:office" xmlns:r="http://schemas.openxmlformats.org/officeDocument/2006/relationships" xmlns:m="http://schemas.openxmlformats.org/officeDocument/2006/math" xmlns:v="urn:schemas-microsoft-com:vml" xmlns:wp14="http://schemas.microsoft.com/office/word/2010/wordprocessingDrawing" xmlns:wp="http://schemas.openxmlformats.org/drawingml/2006/wordprocessingDrawing" xmlns:w10="urn:schemas-microsoft-com:office:word" xmlns:w="http://schemas.openxmlformats.org/wordprocessingml/2006/main" xmlns:w14="http://schemas.microsoft.com/office/word/2010/wordml" xmlns:wpg="http://schemas.microsoft.com/office/word/2010/wordprocessingGroup" xmlns:wpi="http://schemas.microsoft.com/office/word/2010/wordprocessingInk" xmlns:wne="http://schemas.microsoft.com/office/word/2006/wordml" xmlns:wps="http://schemas.microsoft.com/office/word/2010/wordprocessingShape" mc:Ignorable="w14 wp14">
-  <w:docDefaults>
-    <w:rPrDefault>
-      <w:rPr>
-        <w:rFonts w:asciiTheme="minorHAnsi" w:eastAsiaTheme="minorHAnsi" w:hAnsiTheme="minorHAnsi" w:cstheme="minorBidi"/>
-        <w:sz w:val="22"/>
-        <w:szCs w:val="22"/>
-        <w:lang w:val="en-IN" w:eastAsia="en-US" w:bidi="ar-SA"/>
-      </w:rPr>
-    </w:rPrDefault>
-    <w:pPrDefault>
-      <w:pPr>
-        <w:spacing w:after="200" w:line="276" w:lineRule="auto"/>
-      </w:pPr>
-    </w:pPrDefault>
-  </w:docDefaults>
-  <w:latentStyles w:defLockedState="0" w:defUIPriority="99" w:defSemiHidden="1" w:defUnhideWhenUsed="1" w:defQFormat="0" w:count="267">
-    <w:lsdException w:name="Normal" w:semiHidden="0" w:uiPriority="0" w:unhideWhenUsed="0" w:qFormat="1"/>
-    <w:lsdException w:name="heading 1" w:semiHidden="0" w:uiPriority="9" w:unhideWhenUsed="0" w:qFormat="1"/>
-    <w:lsdException w:name="heading 2" w:uiPriority="9" w:qFormat="1"/>
-    <w:lsdException w:name="heading 3" w:uiPriority="9" w:qFormat="1"/>
-    <w:lsdException w:name="heading 4" w:uiPriority="9" w:qFormat="1"/>
-    <w:lsdException w:name="heading 5" w:uiPriority="9" w:qFormat="1"/>
-    <w:lsdException w:name="heading 6" w:uiPriority="9" w:qFormat="1"/>
-    <w:lsdException w:name="heading 7" w:uiPriority="9" w:qFormat="1"/>
-    <w:lsdException w:name="heading 8" w:uiPriority="9" w:qFormat="1"/>
-    <w:lsdException w:name="heading 9" w:uiPriority="9" w:qFormat="1"/>
-    <w:lsdException w:name="toc 1" w:uiPriority="39"/>
-    <w:lsdException w:name="toc 2" w:uiPriority="39"/>
-    <w:lsdException w:name="toc 3" w:uiPriority="39"/>
-    <w:lsdException w:name="toc 4" w:uiPriority="39"/>
-    <w:lsdException w:name="toc 5" w:uiPriority="39"/>
-    <w:lsdException w:name="toc 6" w:uiPriority="39"/>
-    <w:lsdException w:name="toc 7" w:uiPriority="39"/>
-    <w:lsdException w:name="toc 8" w:uiPriority="39"/>
-    <w:lsdException w:name="toc 9" w:uiPriority="39"/>
-    <w:lsdException w:name="caption" w:uiPriority="35" w:qFormat="1"/>
-    <w:lsdException w:name="Title" w:semiHidden="0" w:uiPriority="10" w:unhideWhenUsed="0" w:qFormat="1"/>
-    <w:lsdException w:name="Default Paragraph Font" w:uiPriority="1"/>
-    <w:lsdException w:name="Subtitle" w:semiHidden="0" w:uiPriority="11" w:unhideWhenUsed="0" w:qFormat="1"/>
-    <w:lsdException w:name="Strong" w:semiHidden="0" w:uiPriority="22" w:unhideWhenUsed="0" w:qFormat="1"/>
-    <w:lsdException w:name="Emphasis" w:semiHidden="0" w:uiPriority="20" w:unhideWhenUsed="0" w:qFormat="1"/>
-    <w:lsdException w:name="Table Grid" w:semiHidden="0" w:uiPriority="59" w:unhideWhenUsed="0"/>
-    <w:lsdException w:name="Placeholder Text" w:unhideWhenUsed="0"/>
-    <w:lsdException w:name="No Spacing" w:semiHidden="0" w:uiPriority="1" w:unhideWhenUsed="0" w:qFormat="1"/>
-    <w:lsdException w:name="Light Shading" w:semiHidden="0" w:uiPriority="60" w:unhideWhenUsed="0"/>
-    <w:lsdException w:name="Light List" w:semiHidden="0" w:uiPriority="61" w:unhideWhenUsed="0"/>
-    <w:lsdException w:name="Light Grid" w:semiHidden="0" w:uiPriority="62" w:unhideWhenUsed="0"/>
-    <w:lsdException w:name="Medium Shading 1" w:semiHidden="0" w:uiPriority="63" w:unhideWhenUsed="0"/>
-    <w:lsdException w:name="Medium Shading 2" w:semiHidden="0" w:uiPriority="64" w:unhideWhenUsed="0"/>
-    <w:lsdException w:name="Medium List 1" w:semiHidden="0" w:uiPriority="65" w:unhideWhenUsed="0"/>
-    <w:lsdException w:name="Medium List 2" w:semiHidden="0" w:uiPriority="66" w:unhideWhenUsed="0"/>
-    <w:lsdException w:name="Medium Grid 1" w:semiHidden="0" w:uiPriority="67" w:unhideWhenUsed="0"/>
-    <w:lsdException w:name="Medium Grid 2" w:semiHidden="0" w:uiPriority="68" w:unhideWhenUsed="0"/>
-    <w:lsdException w:name="Medium Grid 3" w:semiHidden="0" w:uiPriority="69" w:unhideWhenUsed="0"/>
-    <w:lsdException w:name="Dark List" w:semiHidden="0" w:uiPriority="70" w:unhideWhenUsed="0"/>
-    <w:lsdException w:name="Colorful Shading" w:semiHidden="0" w:uiPriority="71" w:unhideWhenUsed="0"/>
-    <w:lsdException w:name="Colorful List" w:semiHidden="0" w:uiPriority="72" w:unhideWhenUsed="0"/>
-    <w:lsdException w:name="Colorful Grid" w:semiHidden="0" w:uiPriority="73" w:unhideWhenUsed="0"/>
-    <w:lsdException w:name="Light Shading Accent 1" w:semiHidden="0" w:uiPriority="60" w:unhideWhenUsed="0"/>
-    <w:lsdException w:name="Light List Accent 1" w:semiHidden="0" w:uiPriority="61" w:unhideWhenUsed="0"/>
-    <w:lsdException w:name="Light Grid Accent 1" w:semiHidden="0" w:uiPriority="62" w:unhideWhenUsed="0"/>
-    <w:lsdException w:name="Medium Shading 1 Accent 1" w:semiHidden="0" w:uiPriority="63" w:unhideWhenUsed="0"/>
-    <w:lsdException w:name="Medium Shading 2 Accent 1" w:semiHidden="0" w:uiPriority="64" w:unhideWhenUsed="0"/>
-    <w:lsdException w:name="Medium List 1 Accent 1" w:semiHidden="0" w:uiPriority="65" w:unhideWhenUsed="0"/>
-    <w:lsdException w:name="Revision" w:unhideWhenUsed="0"/>
-    <w:lsdException w:name="List Paragraph" w:semiHidden="0" w:uiPriority="34" w:unhideWhenUsed="0" w:qFormat="1"/>
-    <w:lsdException w:name="Quote" w:semiHidden="0" w:uiPriority="29" w:unhideWhenUsed="0" w:qFormat="1"/>
-    <w:lsdException w:name="Intense Quote" w:semiHidden="0" w:uiPriority="30" w:unhideWhenUsed="0" w:qFormat="1"/>
-    <w:lsdException w:name="Medium List 2 Accent 1" w:semiHidden="0" w:uiPriority="66" w:unhideWhenUsed="0"/>
-    <w:lsdException w:name="Medium Grid 1 Accent 1" w:semiHidden="0" w:uiPriority="67" w:unhideWhenUsed="0"/>
-    <w:lsdException w:name="Medium Grid 2 Accent 1" w:semiHidden="0" w:uiPriority="68" w:unhideWhenUsed="0"/>
-    <w:lsdException w:name="Medium Grid 3 Accent 1" w:semiHidden="0" w:uiPriority="69" w:unhideWhenUsed="0"/>
-    <w:lsdException w:name="Dark List Accent 1" w:semiHidden="0" w:uiPriority="70" w:unhideWhenUsed="0"/>
-    <w:lsdException w:name="Colorful Shading Accent 1" w:semiHidden="0" w:uiPriority="71" w:unhideWhenUsed="0"/>
-    <w:lsdException w:name="Colorful List Accent 1" w:semiHidden="0" w:uiPriority="72" w:unhideWhenUsed="0"/>
-    <w:lsdException w:name="Colorful Grid Accent 1" w:semiHidden="0" w:uiPriority="73" w:unhideWhenUsed="0"/>
-    <w:lsdException w:name="Light Shading Accent 2" w:semiHidden="0" w:uiPriority="60" w:unhideWhenUsed="0"/>
-    <w:lsdException w:name="Light List Accent 2" w:semiHidden="0" w:uiPriority="61" w:unhideWhenUsed="0"/>
-    <w:lsdException w:name="Light Grid Accent 2" w:semiHidden="0" w:uiPriority="62" w:unhideWhenUsed="0"/>
-    <w:lsdException w:name="Medium Shading 1 Accent 2" w:semiHidden="0" w:uiPriority="63" w:unhideWhenUsed="0"/>
-    <w:lsdException w:name="Medium Shading 2 Accent 2" w:semiHidden="0" w:uiPriority="64" w:unhideWhenUsed="0"/>
-    <w:lsdException w:name="Medium List 1 Accent 2" w:semiHidden="0" w:uiPriority="65" w:unhideWhenUsed="0"/>
-    <w:lsdException w:name="Medium List 2 Accent 2" w:semiHidden="0" w:uiPriority="66" w:unhideWhenUsed="0"/>
-    <w:lsdException w:name="Medium Grid 1 Accent 2" w:semiHidden="0" w:uiPriority="67" w:unhideWhenUsed="0"/>
-    <w:lsdException w:name="Medium Grid 2 Accent 2" w:semiHidden="0" w:uiPriority="68" w:unhideWhenUsed="0"/>
-    <w:lsdException w:name="Medium Grid 3 Accent 2" w:semiHidden="0" w:uiPriority="69" w:unhideWhenUsed="0"/>
-    <w:lsdException w:name="Dark List Accent 2" w:semiHidden="0" w:uiPriority="70" w:unhideWhenUsed="0"/>
-    <w:lsdException w:name="Colorful Shading Accent 2" w:semiHidden="0" w:uiPriority="71" w:unhideWhenUsed="0"/>
-    <w:lsdException w:name="Colorful List Accent 2" w:semiHidden="0" w:uiPriority="72" w:unhideWhenUsed="0"/>
-    <w:lsdException w:name="Colorful Grid Accent 2" w:semiHidden="0" w:uiPriority="73" w:unhideWhenUsed="0"/>
-    <w:lsdException w:name="Light Shading Accent 3" w:semiHidden="0" w:uiPriority="60" w:unhideWhenUsed="0"/>
-    <w:lsdException w:name="Light List Accent 3" w:semiHidden="0" w:uiPriority="61" w:unhideWhenUsed="0"/>
-    <w:lsdException w:name="Light Grid Accent 3" w:semiHidden="0" w:uiPriority="62" w:unhideWhenUsed="0"/>
-    <w:lsdException w:name="Medium Shading 1 Accent 3" w:semiHidden="0" w:uiPriority="63" w:unhideWhenUsed="0"/>
-    <w:lsdException w:name="Medium Shading 2 Accent 3" w:semiHidden="0" w:uiPriority="64" w:unhideWhenUsed="0"/>
-    <w:lsdException w:name="Medium List 1 Accent 3" w:semiHidden="0" w:uiPriority="65" w:unhideWhenUsed="0"/>
-    <w:lsdException w:name="Medium List 2 Accent 3" w:semiHidden="0" w:uiPriority="66" w:unhideWhenUsed="0"/>
-    <w:lsdException w:name="Medium Grid 1 Accent 3" w:semiHidden="0" w:uiPriority="67" w:unhideWhenUsed="0"/>
-    <w:lsdException w:name="Medium Grid 2 Accent 3" w:semiHidden="0" w:uiPriority="68" w:unhideWhenUsed="0"/>
-    <w:lsdException w:name="Medium Grid 3 Accent 3" w:semiHidden="0" w:uiPriority="69" w:unhideWhenUsed="0"/>
-    <w:lsdException w:name="Dark List Accent 3" w:semiHidden="0" w:uiPriority="70" w:unhideWhenUsed="0"/>
-    <w:lsdException w:name="Colorful Shading Accent 3" w:semiHidden="0" w:uiPriority="71" w:unhideWhenUsed="0"/>
-    <w:lsdException w:name="Colorful List Accent 3" w:semiHidden="0" w:uiPriority="72" w:unhideWhenUsed="0"/>
-    <w:lsdException w:name="Colorful Grid Accent 3" w:semiHidden="0" w:uiPriority="73" w:unhideWhenUsed="0"/>
-    <w:lsdException w:name="Light Shading Accent 4" w:semiHidden="0" w:uiPriority="60" w:unhideWhenUsed="0"/>
-    <w:lsdException w:name="Light List Accent 4" w:semiHidden="0" w:uiPriority="61" w:unhideWhenUsed="0"/>
-    <w:lsdException w:name="Light Grid Accent 4" w:semiHidden="0" w:uiPriority="62" w:unhideWhenUsed="0"/>
-    <w:lsdException w:name="Medium Shading 1 Accent 4" w:semiHidden="0" w:uiPriority="63" w:unhideWhenUsed="0"/>
-    <w:lsdException w:name="Medium Shading 2 Accent 4" w:semiHidden="0" w:uiPriority="64" w:unhideWhenUsed="0"/>
-    <w:lsdException w:name="Medium List 1 Accent 4" w:semiHidden="0" w:uiPriority="65" w:unhideWhenUsed="0"/>
-    <w:lsdException w:name="Medium List 2 Accent 4" w:semiHidden="0" w:uiPriority="66" w:unhideWhenUsed="0"/>
-    <w:lsdException w:name="Medium Grid 1 Accent 4" w:semiHidden="0" w:uiPriority="67" w:unhideWhenUsed="0"/>
-    <w:lsdException w:name="Medium Grid 2 Accent 4" w:semiHidden="0" w:uiPriority="68" w:unhideWhenUsed="0"/>
-    <w:lsdException w:name="Medium Grid 3 Accent 4" w:semiHidden="0" w:uiPriority="69" w:unhideWhenUsed="0"/>
-    <w:lsdException w:name="Dark List Accent 4" w:semiHidden="0" w:uiPriority="70" w:unhideWhenUsed="0"/>
-    <w:lsdException w:name="Colorful Shading Accent 4" w:semiHidden="0" w:uiPriority="71" w:unhideWhenUsed="0"/>
-    <w:lsdException w:name="Colorful List Accent 4" w:semiHidden="0" w:uiPriority="72" w:unhideWhenUsed="0"/>
-    <w:lsdException w:name="Colorful Grid Accent 4" w:semiHidden="0" w:uiPriority="73" w:unhideWhenUsed="0"/>
-    <w:lsdException w:name="Light Shading Accent 5" w:semiHidden="0" w:uiPriority="60" w:unhideWhenUsed="0"/>
-    <w:lsdException w:name="Light List Accent 5" w:semiHidden="0" w:uiPriority="61" w:unhideWhenUsed="0"/>
-    <w:lsdException w:name="Light Grid Accent 5" w:semiHidden="0" w:uiPriority="62" w:unhideWhenUsed="0"/>
-    <w:lsdException w:name="Medium Shading 1 Accent 5" w:semiHidden="0" w:uiPriority="63" w:unhideWhenUsed="0"/>
-    <w:lsdException w:name="Medium Shading 2 Accent 5" w:semiHidden="0" w:uiPriority="64" w:unhideWhenUsed="0"/>
-    <w:lsdException w:name="Medium List 1 Accent 5" w:semiHidden="0" w:uiPriority="65" w:unhideWhenUsed="0"/>
-    <w:lsdException w:name="Medium List 2 Accent 5" w:semiHidden="0" w:uiPriority="66" w:unhideWhenUsed="0"/>
-    <w:lsdException w:name="Medium Grid 1 Accent 5" w:semiHidden="0" w:uiPriority="67" w:unhideWhenUsed="0"/>
-    <w:lsdException w:name="Medium Grid 2 Accent 5" w:semiHidden="0" w:uiPriority="68" w:unhideWhenUsed="0"/>
-    <w:lsdException w:name="Medium Grid 3 Accent 5" w:semiHidden="0" w:uiPriority="69" w:unhideWhenUsed="0"/>
-    <w:lsdException w:name="Dark List Accent 5" w:semiHidden="0" w:uiPriority="70" w:unhideWhenUsed="0"/>
-    <w:lsdException w:name="Colorful Shading Accent 5" w:semiHidden="0" w:uiPriority="71" w:unhideWhenUsed="0"/>
-    <w:lsdException w:name="Colorful List Accent 5" w:semiHidden="0" w:uiPriority="72" w:unhideWhenUsed="0"/>
-    <w:lsdException w:name="Colorful Grid Accent 5" w:semiHidden="0" w:uiPriority="73" w:unhideWhenUsed="0"/>
-    <w:lsdException w:name="Light Shading Accent 6" w:semiHidden="0" w:uiPriority="60" w:unhideWhenUsed="0"/>
-    <w:lsdException w:name="Light List Accent 6" w:semiHidden="0" w:uiPriority="61" w:unhideWhenUsed="0"/>
-    <w:lsdException w:name="Light Grid Accent 6" w:semiHidden="0" w:uiPriority="62" w:unhideWhenUsed="0"/>
-    <w:lsdException w:name="Medium Shading 1 Accent 6" w:semiHidden="0" w:uiPriority="63" w:unhideWhenUsed="0"/>
-    <w:lsdException w:name="Medium Shading 2 Accent 6" w:semiHidden="0" w:uiPriority="64" w:unhideWhenUsed="0"/>
-    <w:lsdException w:name="Medium List 1 Accent 6" w:semiHidden="0" w:uiPriority="65" w:unhideWhenUsed="0"/>
-    <w:lsdException w:name="Medium List 2 Accent 6" w:semiHidden="0" w:uiPriority="66" w:unhideWhenUsed="0"/>
-    <w:lsdException w:name="Medium Grid 1 Accent 6" w:semiHidden="0" w:uiPriority="67" w:unhideWhenUsed="0"/>
-    <w:lsdException w:name="Medium Grid 2 Accent 6" w:semiHidden="0" w:uiPriority="68" w:unhideWhenUsed="0"/>
-    <w:lsdException w:name="Medium Grid 3 Accent 6" w:semiHidden="0" w:uiPriority="69" w:unhideWhenUsed="0"/>
-    <w:lsdException w:name="Dark List Accent 6" w:semiHidden="0" w:uiPriority="70" w:unhideWhenUsed="0"/>
-    <w:lsdException w:name="Colorful Shading Accent 6" w:semiHidden="0" w:uiPriority="71" w:unhideWhenUsed="0"/>
-    <w:lsdException w:name="Colorful List Accent 6" w:semiHidden="0" w:uiPriority="72" w:unhideWhenUsed="0"/>
-    <w:lsdException w:name="Colorful Grid Accent 6" w:semiHidden="0" w:uiPriority="73" w:unhideWhenUsed="0"/>
-    <w:lsdException w:name="Subtle Emphasis" w:semiHidden="0" w:uiPriority="19" w:unhideWhenUsed="0" w:qFormat="1"/>
-    <w:lsdException w:name="Intense Emphasis" w:semiHidden="0" w:uiPriority="21" w:unhideWhenUsed="0" w:qFormat="1"/>
-    <w:lsdException w:name="Subtle Reference" w:semiHidden="0" w:uiPriority="31" w:unhideWhenUsed="0" w:qFormat="1"/>
-    <w:lsdException w:name="Intense Reference" w:semiHidden="0" w:uiPriority="32" w:unhideWhenUsed="0" w:qFormat="1"/>
-    <w:lsdException w:name="Book Title" w:semiHidden="0" w:uiPriority="33" w:unhideWhenUsed="0" w:qFormat="1"/>
-    <w:lsdException w:name="Bibliography" w:uiPriority="37"/>
-    <w:lsdException w:name="TOC Heading" w:uiPriority="39" w:qFormat="1"/>
+  <w:latentStyles w:defLockedState="0" w:defUIPriority="99" w:defSemiHidden="0" w:defUnhideWhenUsed="0" w:defQFormat="0" w:count="371">
+    <w:lsdException w:name="Normal" w:uiPriority="0" w:qFormat="1"/>
+    <w:lsdException w:name="heading 1" w:uiPriority="9" w:qFormat="1"/>
+    <w:lsdException w:name="heading 2" w:semiHidden="1" w:uiPriority="9" w:unhideWhenUsed="1" w:qFormat="1"/>
+    <w:lsdException w:name="heading 3" w:semiHidden="1" w:uiPriority="9" w:unhideWhenUsed="1" w:qFormat="1"/>
+    <w:lsdException w:name="heading 4" w:semiHidden="1" w:uiPriority="9" w:unhideWhenUsed="1" w:qFormat="1"/>
+    <w:lsdException w:name="heading 5" w:semiHidden="1" w:uiPriority="9" w:unhideWhenUsed="1" w:qFormat="1"/>
+    <w:lsdException w:name="heading 6" w:semiHidden="1" w:uiPriority="9" w:unhideWhenUsed="1" w:qFormat="1"/>
+    <w:lsdException w:name="heading 7" w:semiHidden="1" w:uiPriority="9" w:unhideWhenUsed="1" w:qFormat="1"/>
+    <w:lsdException w:name="heading 8" w:semiHidden="1" w:uiPriority="9" w:unhideWhenUsed="1" w:qFormat="1"/>
+    <w:lsdException w:name="heading 9" w:semiHidden="1" w:uiPriority="9" w:unhideWhenUsed="1" w:qFormat="1"/>
+    <w:lsdException w:name="index 1" w:semiHidden="1" w:unhideWhenUsed="1"/>
+    <w:lsdException w:name="index 2" w:semiHidden="1" w:unhideWhenUsed="1"/>
+    <w:lsdException w:name="index 3" w:semiHidden="1" w:unhideWhenUsed="1"/>
+    <w:lsdException w:name="index 4" w:semiHidden="1" w:unhideWhenUsed="1"/>
+    <w:lsdException w:name="index 5" w:semiHidden="1" w:unhideWhenUsed="1"/>
+    <w:lsdException w:name="index 6" w:semiHidden="1" w:unhideWhenUsed="1"/>
+    <w:lsdException w:name="index 7" w:semiHidden="1" w:unhideWhenUsed="1"/>
+    <w:lsdException w:name="index 8" w:semiHidden="1" w:unhideWhenUsed="1"/>
+    <w:lsdException w:name="index 9" w:semiHidden="1" w:unhideWhenUsed="1"/>
+    <w:lsdException w:name="toc 1" w:semiHidden="1" w:uiPriority="39" w:unhideWhenUsed="1"/>
+    <w:lsdException w:name="toc 2" w:semiHidden="1" w:uiPriority="39" w:unhideWhenUsed="1"/>
+    <w:lsdException w:name="toc 3" w:semiHidden="1" w:uiPriority="39" w:unhideWhenUsed="1"/>
+    <w:lsdException w:name="toc 4" w:semiHidden="1" w:uiPriority="39" w:unhideWhenUsed="1"/>
+    <w:lsdException w:name="toc 5" w:semiHidden="1" w:uiPriority="39" w:unhideWhenUsed="1"/>
+    <w:lsdException w:name="toc 6" w:semiHidden="1" w:uiPriority="39" w:unhideWhenUsed="1"/>
+    <w:lsdException w:name="toc 7" w:semiHidden="1" w:uiPriority="39" w:unhideWhenUsed="1"/>
+    <w:lsdException w:name="toc 8" w:semiHidden="1" w:uiPriority="39" w:unhideWhenUsed="1"/>
+    <w:lsdException w:name="toc 9" w:semiHidden="1" w:uiPriority="39" w:unhideWhenUsed="1"/>
+    <w:lsdException w:name="Normal Indent" w:semiHidden="1" w:unhideWhenUsed="1"/>
+    <w:lsdException w:name="footnote text" w:semiHidden="1" w:unhideWhenUsed="1"/>
+    <w:lsdException w:name="annotation text" w:semiHidden="1" w:unhideWhenUsed="1"/>
+    <w:lsdException w:name="header" w:semiHidden="1" w:unhideWhenUsed="1"/>
+    <w:lsdException w:name="footer" w:semiHidden="1" w:unhideWhenUsed="1"/>
+    <w:lsdException w:name="index heading" w:semiHidden="1" w:unhideWhenUsed="1"/>
+    <w:lsdException w:name="caption" w:semiHidden="1" w:uiPriority="35" w:unhideWhenUsed="1" w:qFormat="1"/>
+    <w:lsdException w:name="table of figures" w:semiHidden="1" w:unhideWhenUsed="1"/>
+    <w:lsdException w:name="envelope address" w:semiHidden="1" w:unhideWhenUsed="1"/>
+    <w:lsdException w:name="envelope return" w:semiHidden="1" w:unhideWhenUsed="1"/>
+    <w:lsdException w:name="footnote reference" w:semiHidden="1" w:unhideWhenUsed="1"/>
+    <w:lsdException w:name="annotation reference" w:semiHidden="1" w:unhideWhenUsed="1"/>
+    <w:lsdException w:name="line number" w:semiHidden="1" w:unhideWhenUsed="1"/>
+    <w:lsdException w:name="page number" w:semiHidden="1" w:unhideWhenUsed="1"/>
+    <w:lsdException w:name="endnote reference" w:semiHidden="1" w:unhideWhenUsed="1"/>
+    <w:lsdException w:name="endnote text" w:semiHidden="1" w:unhideWhenUsed="1"/>
+    <w:lsdException w:name="table of authorities" w:semiHidden="1" w:unhideWhenUsed="1"/>
+    <w:lsdException w:name="macro" w:semiHidden="1" w:unhideWhenUsed="1"/>
+    <w:lsdException w:name="toa heading" w:semiHidden="1" w:unhideWhenUsed="1"/>
+    <w:lsdException w:name="List" w:semiHidden="1" w:unhideWhenUsed="1"/>
+    <w:lsdException w:name="List Bullet" w:semiHidden="1" w:unhideWhenUsed="1"/>
+    <w:lsdException w:name="List Number" w:semiHidden="1" w:unhideWhenUsed="1"/>
+    <w:lsdException w:name="List 2" w:semiHidden="1" w:unhideWhenUsed="1"/>
+    <w:lsdException w:name="List 3" w:semiHidden="1" w:unhideWhenUsed="1"/>
+    <w:lsdException w:name="List 4" w:semiHidden="1" w:unhideWhenUsed="1"/>
+    <w:lsdException w:name="List 5" w:semiHidden="1" w:unhideWhenUsed="1"/>
+    <w:lsdException w:name="List Bullet 2" w:semiHidden="1" w:unhideWhenUsed="1"/>
+    <w:lsdException w:name="List Bullet 3" w:semiHidden="1" w:unhideWhenUsed="1"/>
+    <w:lsdException w:name="List Bullet 4" w:semiHidden="1" w:unhideWhenUsed="1"/>
+    <w:lsdException w:name="List Bullet 5" w:semiHidden="1" w:unhideWhenUsed="1"/>
+    <w:lsdException w:name="List Number 2" w:semiHidden="1" w:unhideWhenUsed="1"/>
+    <w:lsdException w:name="List Number 3" w:semiHidden="1" w:unhideWhenUsed="1"/>
+    <w:lsdException w:name="List Number 4" w:semiHidden="1" w:unhideWhenUsed="1"/>
+    <w:lsdException w:name="List Number 5" w:semiHidden="1" w:unhideWhenUsed="1"/>
+    <w:lsdException w:name="Title" w:uiPriority="10" w:qFormat="1"/>
+    <w:lsdException w:name="Closing" w:semiHidden="1" w:unhideWhenUsed="1"/>
+    <w:lsdException w:name="Signature" w:semiHidden="1" w:unhideWhenUsed="1"/>
+    <w:lsdException w:name="Default Paragraph Font" w:semiHidden="1" w:uiPriority="1" w:unhideWhenUsed="1"/>
+    <w:lsdException w:name="Body Text" w:semiHidden="1" w:unhideWhenUsed="1"/>
+    <w:lsdException w:name="Body Text Indent" w:semiHidden="1" w:unhideWhenUsed="1"/>
+    <w:lsdException w:name="List Continue" w:semiHidden="1" w:unhideWhenUsed="1"/>
+    <w:lsdException w:name="List Continue 2" w:semiHidden="1" w:unhideWhenUsed="1"/>
+    <w:lsdException w:name="List Continue 3" w:semiHidden="1" w:unhideWhenUsed="1"/>
+    <w:lsdException w:name="List Continue 4" w:semiHidden="1" w:unhideWhenUsed="1"/>
+    <w:lsdException w:name="List Continue 5" w:semiHidden="1" w:unhideWhenUsed="1"/>
+    <w:lsdException w:name="Message Header" w:semiHidden="1" w:unhideWhenUsed="1"/>
+    <w:lsdException w:name="Subtitle" w:uiPriority="11" w:qFormat="1"/>
+    <w:lsdException w:name="Salutation" w:semiHidden="1" w:unhideWhenUsed="1"/>
+    <w:lsdException w:name="Date" w:semiHidden="1" w:unhideWhenUsed="1"/>
+    <w:lsdException w:name="Body Text First Indent" w:semiHidden="1" w:unhideWhenUsed="1"/>
+    <w:lsdException w:name="Body Text First Indent 2" w:semiHidden="1" w:unhideWhenUsed="1"/>
+    <w:lsdException w:name="Note Heading" w:semiHidden="1" w:unhideWhenUsed="1"/>
+    <w:lsdException w:name="Body Text 2" w:semiHidden="1" w:unhideWhenUsed="1"/>
+    <w:lsdException w:name="Body Text 3" w:semiHidden="1" w:unhideWhenUsed="1"/>
+    <w:lsdException w:name="Body Text Indent 2" w:semiHidden="1" w:unhideWhenUsed="1"/>
+    <w:lsdException w:name="Body Text Indent 3" w:semiHidden="1" w:unhideWhenUsed="1"/>
+    <w:lsdException w:name="Block Text" w:semiHidden="1" w:unhideWhenUsed="1"/>
+    <w:lsdException w:name="Hyperlink" w:semiHidden="1" w:unhideWhenUsed="1"/>
+    <w:lsdException w:name="FollowedHyperlink" w:semiHidden="1" w:unhideWhenUsed="1"/>
+    <w:lsdException w:name="Strong" w:uiPriority="22" w:qFormat="1"/>
+    <w:lsdException w:name="Emphasis" w:uiPriority="20" w:qFormat="1"/>
+    <w:lsdException w:name="Document Map" w:semiHidden="1" w:unhideWhenUsed="1"/>
+    <w:lsdException w:name="Plain Text" w:semiHidden="1" w:unhideWhenUsed="1"/>
+    <w:lsdException w:name="E-mail Signature" w:semiHidden="1" w:unhideWhenUsed="1"/>
+    <w:lsdException w:name="HTML Top of Form" w:semiHidden="1" w:unhideWhenUsed="1"/>
+    <w:lsdException w:name="HTML Bottom of Form" w:semiHidden="1" w:unhideWhenUsed="1"/>
+    <w:lsdException w:name="Normal (Web)" w:semiHidden="1" w:unhideWhenUsed="1"/>
+    <w:lsdException w:name="HTML Acronym" w:semiHidden="1" w:unhideWhenUsed="1"/>
+    <w:lsdException w:name="HTML Address" w:semiHidden="1" w:unhideWhenUsed="1"/>
+    <w:lsdException w:name="HTML Cite" w:semiHidden="1" w:unhideWhenUsed="1"/>
+    <w:lsdException w:name="HTML Code" w:semiHidden="1" w:unhideWhenUsed="1"/>
+    <w:lsdException w:name="HTML Definition" w:semiHidden="1" w:unhideWhenUsed="1"/>
+    <w:lsdException w:name="HTML Keyboard" w:semiHidden="1" w:unhideWhenUsed="1"/>
+    <w:lsdException w:name="HTML Preformatted" w:semiHidden="1" w:unhideWhenUsed="1"/>
+    <w:lsdException w:name="HTML Sample" w:semiHidden="1" w:unhideWhenUsed="1"/>
+    <w:lsdException w:name="HTML Typewriter" w:semiHidden="1" w:unhideWhenUsed="1"/>
+    <w:lsdException w:name="HTML Variable" w:semiHidden="1" w:unhideWhenUsed="1"/>
+    <w:lsdException w:name="Normal Table" w:semiHidden="1" w:unhideWhenUsed="1"/>
+    <w:lsdException w:name="annotation subject" w:semiHidden="1" w:unhideWhenUsed="1"/>
+    <w:lsdException w:name="No List" w:semiHidden="1" w:unhideWhenUsed="1"/>
+    <w:lsdException w:name="Outline List 1" w:semiHidden="1" w:unhideWhenUsed="1"/>
+    <w:lsdException w:name="Outline List 2" w:semiHidden="1" w:unhideWhenUsed="1"/>
+    <w:lsdException w:name="Outline List 3" w:semiHidden="1" w:unhideWhenUsed="1"/>
+    <w:lsdException w:name="Table Simple 1" w:semiHidden="1" w:unhideWhenUsed="1"/>
+    <w:lsdException w:name="Table Simple 2" w:semiHidden="1" w:unhideWhenUsed="1"/>
+    <w:lsdException w:name="Table Simple 3" w:semiHidden="1" w:unhideWhenUsed="1"/>
+    <w:lsdException w:name="Table Classic 1" w:semiHidden="1" w:unhideWhenUsed="1"/>
+    <w:lsdException w:name="Table Classic 2" w:semiHidden="1" w:unhideWhenUsed="1"/>
+    <w:lsdException w:name="Table Classic 3" w:semiHidden="1" w:unhideWhenUsed="1"/>
+    <w:lsdException w:name="Table Classic 4" w:semiHidden="1" w:unhideWhenUsed="1"/>
+    <w:lsdException w:name="Table Colorful 1" w:semiHidden="1" w:unhideWhenUsed="1"/>
+    <w:lsdException w:name="Table Colorful 2" w:semiHidden="1" w:unhideWhenUsed="1"/>
+    <w:lsdException w:name="Table Colorful 3" w:semiHidden="1" w:unhideWhenUsed="1"/>
+    <w:lsdException w:name="Table Columns 1" w:semiHidden="1" w:unhideWhenUsed="1"/>
+    <w:lsdException w:name="Table Columns 2" w:semiHidden="1" w:unhideWhenUsed="1"/>
+    <w:lsdException w:name="Table Columns 3" w:semiHidden="1" w:unhideWhenUsed="1"/>
+    <w:lsdException w:name="Table Columns 4" w:semiHidden="1" w:unhideWhenUsed="1"/>
+    <w:lsdException w:name="Table Columns 5" w:semiHidden="1" w:unhideWhenUsed="1"/>
+    <w:lsdException w:name="Table Grid 1" w:semiHidden="1" w:unhideWhenUsed="1"/>
+    <w:lsdException w:name="Table Grid 2" w:semiHidden="1" w:unhideWhenUsed="1"/>
+    <w:lsdException w:name="Table Grid 3" w:semiHidden="1" w:unhideWhenUsed="1"/>
+    <w:lsdException w:name="Table Grid 4" w:semiHidden="1" w:unhideWhenUsed="1"/>
+    <w:lsdException w:name="Table Grid 5" w:semiHidden="1" w:unhideWhenUsed="1"/>
+    <w:lsdException w:name="Table Grid 6" w:semiHidden="1" w:unhideWhenUsed="1"/>
+    <w:lsdException w:name="Table Grid 7" w:semiHidden="1" w:unhideWhenUsed="1"/>
+    <w:lsdException w:name="Table Grid 8" w:semiHidden="1" w:unhideWhenUsed="1"/>
+    <w:lsdException w:name="Table List 1" w:semiHidden="1" w:unhideWhenUsed="1"/>
+    <w:lsdException w:name="Table List 2" w:semiHidden="1" w:unhideWhenUsed="1"/>
+    <w:lsdException w:name="Table List 3" w:semiHidden="1" w:unhideWhenUsed="1"/>
+    <w:lsdException w:name="Table List 4" w:semiHidden="1" w:unhideWhenUsed="1"/>
+    <w:lsdException w:name="Table List 5" w:semiHidden="1" w:unhideWhenUsed="1"/>
+    <w:lsdException w:name="Table List 6" w:semiHidden="1" w:unhideWhenUsed="1"/>
+    <w:lsdException w:name="Table List 7" w:semiHidden="1" w:unhideWhenUsed="1"/>
+    <w:lsdException w:name="Table List 8" w:semiHidden="1" w:unhideWhenUsed="1"/>
+    <w:lsdException w:name="Table 3D effects 1" w:semiHidden="1" w:unhideWhenUsed="1"/>
+    <w:lsdException w:name="Table 3D effects 2" w:semiHidden="1" w:unhideWhenUsed="1"/>
+    <w:lsdException w:name="Table 3D effects 3" w:semiHidden="1" w:unhideWhenUsed="1"/>
+    <w:lsdException w:name="Table Contemporary" w:semiHidden="1" w:unhideWhenUsed="1"/>
+    <w:lsdException w:name="Table Elegant" w:semiHidden="1" w:unhideWhenUsed="1"/>
+    <w:lsdException w:name="Table Professional" w:semiHidden="1" w:unhideWhenUsed="1"/>
+    <w:lsdException w:name="Table Subtle 1" w:semiHidden="1" w:unhideWhenUsed="1"/>
+    <w:lsdException w:name="Table Subtle 2" w:semiHidden="1" w:unhideWhenUsed="1"/>
+    <w:lsdException w:name="Table Web 1" w:semiHidden="1" w:unhideWhenUsed="1"/>
+    <w:lsdException w:name="Table Web 2" w:semiHidden="1" w:unhideWhenUsed="1"/>
+    <w:lsdException w:name="Table Web 3" w:semiHidden="1" w:unhideWhenUsed="1"/>
+    <w:lsdException w:name="Balloon Text" w:semiHidden="1" w:unhideWhenUsed="1"/>
+    <w:lsdException w:name="Table Grid" w:uiPriority="59"/>
+    <w:lsdException w:name="Table Theme" w:semiHidden="1" w:unhideWhenUsed="1"/>
+    <w:lsdException w:name="Placeholder Text" w:semiHidden="1"/>
+    <w:lsdException w:name="No Spacing" w:uiPriority="1" w:qFormat="1"/>
+    <w:lsdException w:name="Light Shading" w:uiPriority="60"/>
+    <w:lsdException w:name="Light List" w:uiPriority="61"/>
+    <w:lsdException w:name="Light Grid" w:uiPriority="62"/>
+    <w:lsdException w:name="Medium Shading 1" w:uiPriority="63"/>
+    <w:lsdException w:name="Medium Shading 2" w:uiPriority="64"/>
+    <w:lsdException w:name="Medium List 1" w:uiPriority="65"/>
+    <w:lsdException w:name="Medium List 2" w:uiPriority="66"/>
+    <w:lsdException w:name="Medium Grid 1" w:uiPriority="67"/>
+    <w:lsdException w:name="Medium Grid 2" w:uiPriority="68"/>
+    <w:lsdException w:name="Medium Grid 3" w:uiPriority="69"/>
+    <w:lsdException w:name="Dark List" w:uiPriority="70"/>
+    <w:lsdException w:name="Colorful Shading" w:uiPriority="71"/>
+    <w:lsdException w:name="Colorful List" w:uiPriority="72"/>
+    <w:lsdException w:name="Colorful Grid" w:uiPriority="73"/>
+    <w:lsdException w:name="Light Shading Accent 1" w:uiPriority="60"/>
+    <w:lsdException w:name="Light List Accent 1" w:uiPriority="61"/>
+    <w:lsdException w:name="Light Grid Accent 1" w:uiPriority="62"/>
+    <w:lsdException w:name="Medium Shading 1 Accent 1" w:uiPriority="63"/>
+    <w:lsdException w:name="Medium Shading 2 Accent 1" w:uiPriority="64"/>
+    <w:lsdException w:name="Medium List 1 Accent 1" w:uiPriority="65"/>
+    <w:lsdException w:name="Revision" w:semiHidden="1"/>
+    <w:lsdException w:name="List Paragraph" w:uiPriority="34" w:qFormat="1"/>
+    <w:lsdException w:name="Quote" w:uiPriority="29" w:qFormat="1"/>
+    <w:lsdException w:name="Intense Quote" w:uiPriority="30" w:qFormat="1"/>
+    <w:lsdException w:name="Medium List 2 Accent 1" w:uiPriority="66"/>
+    <w:lsdException w:name="Medium Grid 1 Accent 1" w:uiPriority="67"/>
+    <w:lsdException w:name="Medium Grid 2 Accent 1" w:uiPriority="68"/>
+    <w:lsdException w:name="Medium Grid 3 Accent 1" w:uiPriority="69"/>
+    <w:lsdException w:name="Dark List Accent 1" w:uiPriority="70"/>
+    <w:lsdException w:name="Colorful Shading Accent 1" w:uiPriority="71"/>
+    <w:lsdException w:name="Colorful List Accent 1" w:uiPriority="72"/>
+    <w:lsdException w:name="Colorful Grid Accent 1" w:uiPriority="73"/>
+    <w:lsdException w:name="Light Shading Accent 2" w:uiPriority="60"/>
+    <w:lsdException w:name="Light List Accent 2" w:uiPriority="61"/>
+    <w:lsdException w:name="Light Grid Accent 2" w:uiPriority="62"/>
+    <w:lsdException w:name="Medium Shading 1 Accent 2" w:uiPriority="63"/>
+    <w:lsdException w:name="Medium Shading 2 Accent 2" w:uiPriority="64"/>
+    <w:lsdException w:name="Medium List 1 Accent 2" w:uiPriority="65"/>
+    <w:lsdException w:name="Medium List 2 Accent 2" w:uiPriority="66"/>
+    <w:lsdException w:name="Medium Grid 1 Accent 2" w:uiPriority="67"/>
+    <w:lsdException w:name="Medium Grid 2 Accent 2" w:uiPriority="68"/>
+    <w:lsdException w:name="Medium Grid 3 Accent 2" w:uiPriority="69"/>
+    <w:lsdException w:name="Dark List Accent 2" w:uiPriority="70"/>
+    <w:lsdException w:name="Colorful Shading Accent 2" w:uiPriority="71"/>
+    <w:lsdException w:name="Colorful List Accent 2" w:uiPriority="72"/>
+    <w:lsdException w:name="Colorful Grid Accent 2" w:uiPriority="73"/>
+    <w:lsdException w:name="Light Shading Accent 3" w:uiPriority="60"/>
+    <w:lsdException w:name="Light List Accent 3" w:uiPriority="61"/>
+    <w:lsdException w:name="Light Grid Accent 3" w:uiPriority="62"/>
+    <w:lsdException w:name="Medium Shading 1 Accent 3" w:uiPriority="63"/>
+    <w:lsdException w:name="Medium Shading 2 Accent 3" w:uiPriority="64"/>
+    <w:lsdException w:name="Medium List 1 Accent 3" w:uiPriority="65"/>
+    <w:lsdException w:name="Medium List 2 Accent 3" w:uiPriority="66"/>
+    <w:lsdException w:name="Medium Grid 1 Accent 3" w:uiPriority="67"/>
+    <w:lsdException w:name="Medium Grid 2 Accent 3" w:uiPriority="68"/>
+    <w:lsdException w:name="Medium Grid 3 Accent 3" w:uiPriority="69"/>
+    <w:lsdException w:name="Dark List Accent 3" w:uiPriority="70"/>
+    <w:lsdException w:name="Colorful Shading Accent 3" w:uiPriority="71"/>
+    <w:lsdException w:name="Colorful List Accent 3" w:uiPriority="72"/>
+    <w:lsdException w:name="Colorful Grid Accent 3" w:uiPriority="73"/>
+    <w:lsdException w:name="Light Shading Accent 4" w:uiPriority="60"/>
+    <w:lsdException w:name="Light List Accent 4" w:uiPriority="61"/>
+    <w:lsdException w:name="Light Grid Accent 4" w:uiPriority="62"/>
+    <w:lsdException w:name="Medium Shading 1 Accent 4" w:uiPriority="63"/>
+    <w:lsdException w:name="Medium Shading 2 Accent 4" w:uiPriority="64"/>
+    <w:lsdException w:name="Medium List 1 Accent 4" w:uiPriority="65"/>
+    <w:lsdException w:name="Medium List 2 Accent 4" w:uiPriority="66"/>
+    <w:lsdException w:name="Medium Grid 1 Accent 4" w:uiPriority="67"/>
+    <w:lsdException w:name="Medium Grid 2 Accent 4" w:uiPriority="68"/>
+    <w:lsdException w:name="Medium Grid 3 Accent 4" w:uiPriority="69"/>
+    <w:lsdException w:name="Dark List Accent 4" w:uiPriority="70"/>
+    <w:lsdException w:name="Colorful Shading Accent 4" w:uiPriority="71"/>
+    <w:lsdException w:name="Colorful List Accent 4" w:uiPriority="72"/>
+    <w:lsdException w:name="Colorful Grid Accent 4" w:uiPriority="73"/>
+    <w:lsdException w:name="Light Shading Accent 5" w:uiPriority="60"/>
+    <w:lsdException w:name="Light List Accent 5" w:uiPriority="61"/>
+    <w:lsdException w:name="Light Grid Accent 5" w:uiPriority="62"/>
+    <w:lsdException w:name="Medium Shading 1 Accent 5" w:uiPriority="63"/>
+    <w:lsdException w:name="Medium Shading 2 Accent 5" w:uiPriority="64"/>
+    <w:lsdException w:name="Medium List 1 Accent 5" w:uiPriority="65"/>
+    <w:lsdException w:name="Medium List 2 Accent 5" w:uiPriority="66"/>
+    <w:lsdException w:name="Medium Grid 1 Accent 5" w:uiPriority="67"/>
+    <w:lsdException w:name="Medium Grid 2 Accent 5" w:uiPriority="68"/>
+    <w:lsdException w:name="Medium Grid 3 Accent 5" w:uiPriority="69"/>
+    <w:lsdException w:name="Dark List Accent 5" w:uiPriority="70"/>
+    <w:lsdException w:name="Colorful Shading Accent 5" w:uiPriority="71"/>
+    <w:lsdException w:name="Colorful List Accent 5" w:uiPriority="72"/>
+    <w:lsdException w:name="Colorful Grid Accent 5" w:uiPriority="73"/>
+    <w:lsdException w:name="Light Shading Accent 6" w:uiPriority="60"/>
+    <w:lsdException w:name="Light List Accent 6" w:uiPriority="61"/>
+    <w:lsdException w:name="Light Grid Accent 6" w:uiPriority="62"/>
+    <w:lsdException w:name="Medium Shading 1 Accent 6" w:uiPriority="63"/>
+    <w:lsdException w:name="Medium Shading 2 Accent 6" w:uiPriority="64"/>
+    <w:lsdException w:name="Medium List 1 Accent 6" w:uiPriority="65"/>
+    <w:lsdException w:name="Medium List 2 Accent 6" w:uiPriority="66"/>
+    <w:lsdException w:name="Medium Grid 1 Accent 6" w:uiPriority="67"/>
+    <w:lsdException w:name="Medium Grid 2 Accent 6" w:uiPriority="68"/>
+    <w:lsdException w:name="Medium Grid 3 Accent 6" w:uiPriority="69"/>
+    <w:lsdException w:name="Dark List Accent 6" w:uiPriority="70"/>
+    <w:lsdException w:name="Colorful Shading Accent 6" w:uiPriority="71"/>
+    <w:lsdException w:name="Colorful List Accent 6" w:uiPriority="72"/>
+    <w:lsdException w:name="Colorful Grid Accent 6" w:uiPriority="73"/>
+    <w:lsdException w:name="Subtle Emphasis" w:uiPriority="19" w:qFormat="1"/>
+    <w:lsdException w:name="Intense Emphasis" w:uiPriority="21" w:qFormat="1"/>
+    <w:lsdException w:name="Subtle Reference" w:uiPriority="31" w:qFormat="1"/>
+    <w:lsdException w:name="Intense Reference" w:uiPriority="32" w:qFormat="1"/>
+    <w:lsdException w:name="Book Title" w:uiPriority="33" w:qFormat="1"/>
+    <w:lsdException w:name="Bibliography" w:semiHidden="1" w:uiPriority="37" w:unhideWhenUsed="1"/>
+    <w:lsdException w:name="TOC Heading" w:semiHidden="1" w:uiPriority="39" w:unhideWhenUsed="1" w:qFormat="1"/>
+    <w:lsdException w:name="Plain Table 1" w:uiPriority="41"/>
+    <w:lsdException w:name="Plain Table 2" w:uiPriority="42"/>
+    <w:lsdException w:name="Plain Table 3" w:uiPriority="43"/>
+    <w:lsdException w:name="Plain Table 4" w:uiPriority="44"/>
+    <w:lsdException w:name="Plain Table 5" w:uiPriority="45"/>
+    <w:lsdException w:name="Grid Table Light" w:uiPriority="40"/>
+    <w:lsdException w:name="Grid Table 1 Light" w:uiPriority="46"/>
+    <w:lsdException w:name="Grid Table 2" w:uiPriority="47"/>
+    <w:lsdException w:name="Grid Table 3" w:uiPriority="48"/>
+    <w:lsdException w:name="Grid Table 4" w:uiPriority="49"/>
+    <w:lsdException w:name="Grid Table 5 Dark" w:uiPriority="50"/>
+    <w:lsdException w:name="Grid Table 6 Colorful" w:uiPriority="51"/>
+    <w:lsdException w:name="Grid Table 7 Colorful" w:uiPriority="52"/>
+    <w:lsdException w:name="Grid Table 1 Light Accent 1" w:uiPriority="46"/>
+    <w:lsdException w:name="Grid Table 2 Accent 1" w:uiPriority="47"/>
+    <w:lsdException w:name="Grid Table 3 Accent 1" w:uiPriority="48"/>
+    <w:lsdException w:name="Grid Table 4 Accent 1" w:uiPriority="49"/>
+    <w:lsdException w:name="Grid Table 5 Dark Accent 1" w:uiPriority="50"/>
+    <w:lsdException w:name="Grid Table 6 Colorful Accent 1" w:uiPriority="51"/>
+    <w:lsdException w:name="Grid Table 7 Colorful Accent 1" w:uiPriority="52"/>
+    <w:lsdException w:name="Grid Table 1 Light Accent 2" w:uiPriority="46"/>
+    <w:lsdException w:name="Grid Table 2 Accent 2" w:uiPriority="47"/>
+    <w:lsdException w:name="Grid Table 3 Accent 2" w:uiPriority="48"/>
+    <w:lsdException w:name="Grid Table 4 Accent 2" w:uiPriority="49"/>
+    <w:lsdException w:name="Grid Table 5 Dark Accent 2" w:uiPriority="50"/>
+    <w:lsdException w:name="Grid Table 6 Colorful Accent 2" w:uiPriority="51"/>
+    <w:lsdException w:name="Grid Table 7 Colorful Accent 2" w:uiPriority="52"/>
+    <w:lsdException w:name="Grid Table 1 Light Accent 3" w:uiPriority="46"/>
+    <w:lsdException w:name="Grid Table 2 Accent 3" w:uiPriority="47"/>
+    <w:lsdException w:name="Grid Table 3 Accent 3" w:uiPriority="48"/>
+    <w:lsdException w:name="Grid Table 4 Accent 3" w:uiPriority="49"/>
+    <w:lsdException w:name="Grid Table 5 Dark Accent 3" w:uiPriority="50"/>
+    <w:lsdException w:name="Grid Table 6 Colorful Accent 3" w:uiPriority="51"/>
+    <w:lsdException w:name="Grid Table 7 Colorful Accent 3" w:uiPriority="52"/>
+    <w:lsdException w:name="Grid Table 1 Light Accent 4" w:uiPriority="46"/>
+    <w:lsdException w:name="Grid Table 2 Accent 4" w:uiPriority="47"/>
+    <w:lsdException w:name="Grid Table 3 Accent 4" w:uiPriority="48"/>
+    <w:lsdException w:name="Grid Table 4 Accent 4" w:uiPriority="49"/>
+    <w:lsdException w:name="Grid Table 5 Dark Accent 4" w:uiPriority="50"/>
+    <w:lsdException w:name="Grid Table 6 Colorful Accent 4" w:uiPriority="51"/>
+    <w:lsdException w:name="Grid Table 7 Colorful Accent 4" w:uiPriority="52"/>
+    <w:lsdException w:name="Grid Table 1 Light Accent 5" w:uiPriority="46"/>
+    <w:lsdException w:name="Grid Table 2 Accent 5" w:uiPriority="47"/>
+    <w:lsdException w:name="Grid Table 3 Accent 5" w:uiPriority="48"/>
+    <w:lsdException w:name="Grid Table 4 Accent 5" w:uiPriority="49"/>
+    <w:lsdException w:name="Grid Table 5 Dark Accent 5" w:uiPriority="50"/>
+    <w:lsdException w:name="Grid Table 6 Colorful Accent 5" w:uiPriority="51"/>
+    <w:lsdException w:name="Grid Table 7 Colorful Accent 5" w:uiPriority="52"/>
+    <w:lsdException w:name="Grid Table 1 Light Accent 6" w:uiPriority="46"/>
+    <w:lsdException w:name="Grid Table 2 Accent 6" w:uiPriority="47"/>
+    <w:lsdException w:name="Grid Table 3 Accent 6" w:uiPriority="48"/>
+    <w:lsdException w:name="Grid Table 4 Accent 6" w:uiPriority="49"/>
+    <w:lsdException w:name="Grid Table 5 Dark Accent 6" w:uiPriority="50"/>
+    <w:lsdException w:name="Grid Table 6 Colorful Accent 6" w:uiPriority="51"/>
+    <w:lsdException w:name="Grid Table 7 Colorful Accent 6" w:uiPriority="52"/>
+    <w:lsdException w:name="List Table 1 Light" w:uiPriority="46"/>
+    <w:lsdException w:name="List Table 2" w:uiPriority="47"/>
+    <w:lsdException w:name="List Table 3" w:uiPriority="48"/>
+    <w:lsdException w:name="List Table 4" w:uiPriority="49"/>
+    <w:lsdException w:name="List Table 5 Dark" w:uiPriority="50"/>
+    <w:lsdException w:name="List Table 6 Colorful" w:uiPriority="51"/>
+    <w:lsdException w:name="List Table 7 Colorful" w:uiPriority="52"/>
+    <w:lsdException w:name="List Table 1 Light Accent 1" w:uiPriority="46"/>
+    <w:lsdException w:name="List Table 2 Accent 1" w:uiPriority="47"/>
+    <w:lsdException w:name="List Table 3 Accent 1" w:uiPriority="48"/>
+    <w:lsdException w:name="List Table 4 Accent 1" w:uiPriority="49"/>
+    <w:lsdException w:name="List Table 5 Dark Accent 1" w:uiPriority="50"/>
+    <w:lsdException w:name="List Table 6 Colorful Accent 1" w:uiPriority="51"/>
+    <w:lsdException w:name="List Table 7 Colorful Accent 1" w:uiPriority="52"/>
+    <w:lsdException w:name="List Table 1 Light Accent 2" w:uiPriority="46"/>
+    <w:lsdException w:name="List Table 2 Accent 2" w:uiPriority="47"/>
+    <w:lsdException w:name="List Table 3 Accent 2" w:uiPriority="48"/>
+    <w:lsdException w:name="List Table 4 Accent 2" w:uiPriority="49"/>
+    <w:lsdException w:name="List Table 5 Dark Accent 2" w:uiPriority="50"/>
+    <w:lsdException w:name="List Table 6 Colorful Accent 2" w:uiPriority="51"/>
+    <w:lsdException w:name="List Table 7 Colorful Accent 2" w:uiPriority="52"/>
+    <w:lsdException w:name="List Table 1 Light Accent 3" w:uiPriority="46"/>
+    <w:lsdException w:name="List Table 2 Accent 3" w:uiPriority="47"/>
+    <w:lsdException w:name="List Table 3 Accent 3" w:uiPriority="48"/>
+    <w:lsdException w:name="List Table 4 Accent 3" w:uiPriority="49"/>
+    <w:lsdException w:name="List Table 5 Dark Accent 3" w:uiPriority="50"/>
+    <w:lsdException w:name="List Table 6 Colorful Accent 3" w:uiPriority="51"/>
+    <w:lsdException w:name="List Table 7 Colorful Accent 3" w:uiPriority="52"/>
+    <w:lsdException w:name="List Table 1 Light Accent 4" w:uiPriority="46"/>
+    <w:lsdException w:name="List Table 2 Accent 4" w:uiPriority="47"/>
+    <w:lsdException w:name="List Table 3 Accent 4" w:uiPriority="48"/>
+    <w:lsdException w:name="List Table 4 Accent 4" w:uiPriority="49"/>
+    <w:lsdException w:name="List Table 5 Dark Accent 4" w:uiPriority="50"/>
+    <w:lsdException w:name="List Table 6 Colorful Accent 4" w:uiPriority="51"/>
+    <w:lsdException w:name="List Table 7 Colorful Accent 4" w:uiPriority="52"/>
+    <w:lsdException w:name="List Table 1 Light Accent 5" w:uiPriority="46"/>
+    <w:lsdException w:name="List Table 2 Accent 5" w:uiPriority="47"/>
+    <w:lsdException w:name="List Table 3 Accent 5" w:uiPriority="48"/>
+    <w:lsdException w:name="List Table 4 Accent 5" w:uiPriority="49"/>
+    <w:lsdException w:name="List Table 5 Dark Accent 5" w:uiPriority="50"/>
+    <w:lsdException w:name="List Table 6 Colorful Accent 5" w:uiPriority="51"/>
+    <w:lsdException w:name="List Table 7 Colorful Accent 5" w:uiPriority="52"/>
+    <w:lsdException w:name="List Table 1 Light Accent 6" w:uiPriority="46"/>
+    <w:lsdException w:name="List Table 2 Accent 6" w:uiPriority="47"/>
+    <w:lsdException w:name="List Table 3 Accent 6" w:uiPriority="48"/>
+    <w:lsdException w:name="List Table 4 Accent 6" w:uiPriority="49"/>
+    <w:lsdException w:name="List Table 5 Dark Accent 6" w:uiPriority="50"/>
+    <w:lsdException w:name="List Table 6 Colorful Accent 6" w:uiPriority="51"/>
+    <w:lsdException w:name="List Table 7 Colorful Accent 6" w:uiPriority="52"/>
   </w:latentStyles>
   <w:style w:type="paragraph" w:default="1" w:styleId="Normal">
     <w:name w:val="Normal"/>

</xml_diff>